<commit_message>
Replace ConhecimentoImperfeito.docx -> depois ponho a data ainda vai ser preciso conhecimento negativo
</commit_message>
<xml_diff>
--- a/TP2/Conhecimento Imperfeito/ConhecimentoImperfeito.docx
+++ b/TP2/Conhecimento Imperfeito/ConhecimentoImperfeito.docx
@@ -3,8 +3,16 @@
 <w:document xmlns:wpc="http://schemas.microsoft.com/office/word/2010/wordprocessingCanvas" xmlns:cx="http://schemas.microsoft.com/office/drawing/2014/chartex" xmlns:cx1="http://schemas.microsoft.com/office/drawing/2015/9/8/chartex" xmlns:cx2="http://schemas.microsoft.com/office/drawing/2015/10/21/chartex" xmlns:cx3="http://schemas.microsoft.com/office/drawing/2016/5/9/chartex" xmlns:cx4="http://schemas.microsoft.com/office/drawing/2016/5/10/chartex" xmlns:cx5="http://schemas.microsoft.com/office/drawing/2016/5/11/chartex" xmlns:cx6="http://schemas.microsoft.com/office/drawing/2016/5/12/chartex" xmlns:cx7="http://schemas.microsoft.com/office/drawing/2016/5/13/chartex" xmlns:cx8="http://schemas.microsoft.com/office/drawing/2016/5/14/chartex" xmlns:mc="http://schemas.openxmlformats.org/markup-compatibility/2006" xmlns:aink="http://schemas.microsoft.com/office/drawing/2016/ink" xmlns:am3d="http://schemas.microsoft.com/office/drawing/2017/model3d" xmlns:o="urn:schemas-microsoft-com:office:office" xmlns:r="http://schemas.openxmlformats.org/officeDocument/2006/relationships" xmlns:m="http://schemas.openxmlformats.org/officeDocument/2006/math" xmlns:v="urn:schemas-microsoft-com:vml" xmlns:wp14="http://schemas.microsoft.com/office/word/2010/wordprocessingDrawing" xmlns:wp="http://schemas.openxmlformats.org/drawingml/2006/wordprocessingDrawing" xmlns:w10="urn:schemas-microsoft-com:office:word" xmlns:w="http://schemas.openxmlformats.org/wordprocessingml/2006/main" xmlns:w14="http://schemas.microsoft.com/office/word/2010/wordml" xmlns:w15="http://schemas.microsoft.com/office/word/2012/wordml" xmlns:w16cid="http://schemas.microsoft.com/office/word/2016/wordml/cid" xmlns:w16se="http://schemas.microsoft.com/office/word/2015/wordml/symex" xmlns:wpg="http://schemas.microsoft.com/office/word/2010/wordprocessingGroup" xmlns:wpi="http://schemas.microsoft.com/office/word/2010/wordprocessingInk" xmlns:wne="http://schemas.microsoft.com/office/word/2006/wordml" xmlns:wps="http://schemas.microsoft.com/office/word/2010/wordprocessingShape" mc:Ignorable="w14 w15 w16se w16cid wp14">
   <w:body>
     <w:p>
+      <w:proofErr w:type="spellStart"/>
       <w:r>
-        <w:t xml:space="preserve">Notação: </w:t>
+        <w:t>R</w:t>
+      </w:r>
+      <w:r>
+        <w:t>Notação</w:t>
+      </w:r>
+      <w:proofErr w:type="spellEnd"/>
+      <w:r>
+        <w:t xml:space="preserve">: </w:t>
       </w:r>
     </w:p>
     <w:p>
@@ -93,15 +101,15 @@
         <w:tblLook w:val="04A0" w:firstRow="1" w:lastRow="0" w:firstColumn="1" w:lastColumn="0" w:noHBand="0" w:noVBand="1"/>
       </w:tblPr>
       <w:tblGrid>
-        <w:gridCol w:w="1134"/>
-        <w:gridCol w:w="1134"/>
-        <w:gridCol w:w="1134"/>
-        <w:gridCol w:w="5669"/>
+        <w:gridCol w:w="1124"/>
+        <w:gridCol w:w="1198"/>
+        <w:gridCol w:w="1129"/>
+        <w:gridCol w:w="5620"/>
       </w:tblGrid>
       <w:tr>
         <w:tc>
           <w:tcPr>
-            <w:tcW w:w="1134" w:type="dxa"/>
+            <w:tcW w:w="1124" w:type="dxa"/>
           </w:tcPr>
           <w:p>
             <w:pPr>
@@ -121,7 +129,7 @@
         </w:tc>
         <w:tc>
           <w:tcPr>
-            <w:tcW w:w="1134" w:type="dxa"/>
+            <w:tcW w:w="1198" w:type="dxa"/>
           </w:tcPr>
           <w:p>
             <w:pPr>
@@ -141,7 +149,7 @@
         </w:tc>
         <w:tc>
           <w:tcPr>
-            <w:tcW w:w="1134" w:type="dxa"/>
+            <w:tcW w:w="1129" w:type="dxa"/>
           </w:tcPr>
           <w:p>
             <w:pPr>
@@ -161,7 +169,7 @@
         </w:tc>
         <w:tc>
           <w:tcPr>
-            <w:tcW w:w="5669" w:type="dxa"/>
+            <w:tcW w:w="5620" w:type="dxa"/>
           </w:tcPr>
           <w:p>
             <w:pPr>
@@ -183,7 +191,7 @@
       <w:tr>
         <w:tc>
           <w:tcPr>
-            <w:tcW w:w="1134" w:type="dxa"/>
+            <w:tcW w:w="1124" w:type="dxa"/>
           </w:tcPr>
           <w:p>
             <w:pPr>
@@ -203,7 +211,7 @@
         </w:tc>
         <w:tc>
           <w:tcPr>
-            <w:tcW w:w="1134" w:type="dxa"/>
+            <w:tcW w:w="1198" w:type="dxa"/>
           </w:tcPr>
           <w:p>
             <w:pPr>
@@ -223,7 +231,7 @@
         </w:tc>
         <w:tc>
           <w:tcPr>
-            <w:tcW w:w="1134" w:type="dxa"/>
+            <w:tcW w:w="1129" w:type="dxa"/>
           </w:tcPr>
           <w:p>
             <w:pPr>
@@ -243,7 +251,7 @@
         </w:tc>
         <w:tc>
           <w:tcPr>
-            <w:tcW w:w="5669" w:type="dxa"/>
+            <w:tcW w:w="5620" w:type="dxa"/>
           </w:tcPr>
           <w:p>
             <w:pPr>
@@ -290,7 +298,7 @@
       <w:tr>
         <w:tc>
           <w:tcPr>
-            <w:tcW w:w="1134" w:type="dxa"/>
+            <w:tcW w:w="1124" w:type="dxa"/>
           </w:tcPr>
           <w:p>
             <w:pPr>
@@ -310,7 +318,7 @@
         </w:tc>
         <w:tc>
           <w:tcPr>
-            <w:tcW w:w="1134" w:type="dxa"/>
+            <w:tcW w:w="1198" w:type="dxa"/>
           </w:tcPr>
           <w:p>
             <w:pPr>
@@ -330,7 +338,7 @@
         </w:tc>
         <w:tc>
           <w:tcPr>
-            <w:tcW w:w="1134" w:type="dxa"/>
+            <w:tcW w:w="1129" w:type="dxa"/>
           </w:tcPr>
           <w:p>
             <w:pPr>
@@ -350,7 +358,7 @@
         </w:tc>
         <w:tc>
           <w:tcPr>
-            <w:tcW w:w="5669" w:type="dxa"/>
+            <w:tcW w:w="5620" w:type="dxa"/>
           </w:tcPr>
           <w:p>
             <w:pPr>
@@ -397,7 +405,7 @@
       <w:tr>
         <w:tc>
           <w:tcPr>
-            <w:tcW w:w="1134" w:type="dxa"/>
+            <w:tcW w:w="1124" w:type="dxa"/>
           </w:tcPr>
           <w:p>
             <w:pPr>
@@ -417,7 +425,7 @@
         </w:tc>
         <w:tc>
           <w:tcPr>
-            <w:tcW w:w="1134" w:type="dxa"/>
+            <w:tcW w:w="1198" w:type="dxa"/>
           </w:tcPr>
           <w:p>
             <w:pPr>
@@ -437,7 +445,7 @@
         </w:tc>
         <w:tc>
           <w:tcPr>
-            <w:tcW w:w="1134" w:type="dxa"/>
+            <w:tcW w:w="1129" w:type="dxa"/>
           </w:tcPr>
           <w:p>
             <w:pPr>
@@ -457,7 +465,7 @@
         </w:tc>
         <w:tc>
           <w:tcPr>
-            <w:tcW w:w="5669" w:type="dxa"/>
+            <w:tcW w:w="5620" w:type="dxa"/>
           </w:tcPr>
           <w:p>
             <w:pPr>
@@ -479,7 +487,7 @@
       <w:tr>
         <w:tc>
           <w:tcPr>
-            <w:tcW w:w="1134" w:type="dxa"/>
+            <w:tcW w:w="1124" w:type="dxa"/>
           </w:tcPr>
           <w:p>
             <w:pPr>
@@ -499,7 +507,7 @@
         </w:tc>
         <w:tc>
           <w:tcPr>
-            <w:tcW w:w="1134" w:type="dxa"/>
+            <w:tcW w:w="1198" w:type="dxa"/>
           </w:tcPr>
           <w:p>
             <w:pPr>
@@ -519,7 +527,7 @@
         </w:tc>
         <w:tc>
           <w:tcPr>
-            <w:tcW w:w="1134" w:type="dxa"/>
+            <w:tcW w:w="1129" w:type="dxa"/>
           </w:tcPr>
           <w:p>
             <w:pPr>
@@ -539,7 +547,7 @@
         </w:tc>
         <w:tc>
           <w:tcPr>
-            <w:tcW w:w="5669" w:type="dxa"/>
+            <w:tcW w:w="5620" w:type="dxa"/>
           </w:tcPr>
           <w:p>
             <w:pPr>
@@ -600,7 +608,7 @@
       <w:tr>
         <w:tc>
           <w:tcPr>
-            <w:tcW w:w="1134" w:type="dxa"/>
+            <w:tcW w:w="1124" w:type="dxa"/>
           </w:tcPr>
           <w:p>
             <w:pPr>
@@ -620,7 +628,7 @@
         </w:tc>
         <w:tc>
           <w:tcPr>
-            <w:tcW w:w="1134" w:type="dxa"/>
+            <w:tcW w:w="1198" w:type="dxa"/>
           </w:tcPr>
           <w:p>
             <w:pPr>
@@ -640,7 +648,7 @@
         </w:tc>
         <w:tc>
           <w:tcPr>
-            <w:tcW w:w="1134" w:type="dxa"/>
+            <w:tcW w:w="1129" w:type="dxa"/>
           </w:tcPr>
           <w:p>
             <w:pPr>
@@ -660,7 +668,7 @@
         </w:tc>
         <w:tc>
           <w:tcPr>
-            <w:tcW w:w="5669" w:type="dxa"/>
+            <w:tcW w:w="5620" w:type="dxa"/>
           </w:tcPr>
           <w:p>
             <w:pPr>
@@ -749,7 +757,7 @@
       <w:tr>
         <w:tc>
           <w:tcPr>
-            <w:tcW w:w="1134" w:type="dxa"/>
+            <w:tcW w:w="1124" w:type="dxa"/>
           </w:tcPr>
           <w:p>
             <w:pPr>
@@ -769,7 +777,7 @@
         </w:tc>
         <w:tc>
           <w:tcPr>
-            <w:tcW w:w="1134" w:type="dxa"/>
+            <w:tcW w:w="1198" w:type="dxa"/>
           </w:tcPr>
           <w:p>
             <w:pPr>
@@ -789,7 +797,7 @@
         </w:tc>
         <w:tc>
           <w:tcPr>
-            <w:tcW w:w="1134" w:type="dxa"/>
+            <w:tcW w:w="1129" w:type="dxa"/>
           </w:tcPr>
           <w:p>
             <w:pPr>
@@ -809,7 +817,7 @@
         </w:tc>
         <w:tc>
           <w:tcPr>
-            <w:tcW w:w="5669" w:type="dxa"/>
+            <w:tcW w:w="5620" w:type="dxa"/>
           </w:tcPr>
           <w:p>
             <w:pPr>
@@ -882,7 +890,7 @@
       <w:tr>
         <w:tc>
           <w:tcPr>
-            <w:tcW w:w="1134" w:type="dxa"/>
+            <w:tcW w:w="1124" w:type="dxa"/>
           </w:tcPr>
           <w:p>
             <w:pPr>
@@ -902,7 +910,7 @@
         </w:tc>
         <w:tc>
           <w:tcPr>
-            <w:tcW w:w="1134" w:type="dxa"/>
+            <w:tcW w:w="1198" w:type="dxa"/>
           </w:tcPr>
           <w:p>
             <w:pPr>
@@ -922,7 +930,7 @@
         </w:tc>
         <w:tc>
           <w:tcPr>
-            <w:tcW w:w="1134" w:type="dxa"/>
+            <w:tcW w:w="1129" w:type="dxa"/>
           </w:tcPr>
           <w:p>
             <w:pPr>
@@ -942,7 +950,7 @@
         </w:tc>
         <w:tc>
           <w:tcPr>
-            <w:tcW w:w="5669" w:type="dxa"/>
+            <w:tcW w:w="5620" w:type="dxa"/>
           </w:tcPr>
           <w:p>
             <w:pPr>
@@ -964,7 +972,7 @@
       <w:tr>
         <w:tc>
           <w:tcPr>
-            <w:tcW w:w="1134" w:type="dxa"/>
+            <w:tcW w:w="1124" w:type="dxa"/>
           </w:tcPr>
           <w:p>
             <w:pPr>
@@ -984,7 +992,7 @@
         </w:tc>
         <w:tc>
           <w:tcPr>
-            <w:tcW w:w="1134" w:type="dxa"/>
+            <w:tcW w:w="1198" w:type="dxa"/>
           </w:tcPr>
           <w:p>
             <w:pPr>
@@ -1006,7 +1014,7 @@
         </w:tc>
         <w:tc>
           <w:tcPr>
-            <w:tcW w:w="1134" w:type="dxa"/>
+            <w:tcW w:w="1129" w:type="dxa"/>
           </w:tcPr>
           <w:p>
             <w:pPr>
@@ -1035,7 +1043,7 @@
         </w:tc>
         <w:tc>
           <w:tcPr>
-            <w:tcW w:w="5669" w:type="dxa"/>
+            <w:tcW w:w="5620" w:type="dxa"/>
           </w:tcPr>
           <w:p>
             <w:pPr>
@@ -1108,7 +1116,7 @@
       <w:tr>
         <w:tc>
           <w:tcPr>
-            <w:tcW w:w="1134" w:type="dxa"/>
+            <w:tcW w:w="1124" w:type="dxa"/>
           </w:tcPr>
           <w:p>
             <w:pPr>
@@ -1128,7 +1136,7 @@
         </w:tc>
         <w:tc>
           <w:tcPr>
-            <w:tcW w:w="1134" w:type="dxa"/>
+            <w:tcW w:w="1198" w:type="dxa"/>
           </w:tcPr>
           <w:p>
             <w:pPr>
@@ -1148,7 +1156,7 @@
         </w:tc>
         <w:tc>
           <w:tcPr>
-            <w:tcW w:w="1134" w:type="dxa"/>
+            <w:tcW w:w="1129" w:type="dxa"/>
           </w:tcPr>
           <w:p>
             <w:pPr>
@@ -1177,7 +1185,7 @@
         </w:tc>
         <w:tc>
           <w:tcPr>
-            <w:tcW w:w="5669" w:type="dxa"/>
+            <w:tcW w:w="5620" w:type="dxa"/>
           </w:tcPr>
           <w:p>
             <w:pPr>
@@ -1268,7 +1276,7 @@
       <w:tr>
         <w:tc>
           <w:tcPr>
-            <w:tcW w:w="1134" w:type="dxa"/>
+            <w:tcW w:w="1124" w:type="dxa"/>
           </w:tcPr>
           <w:p>
             <w:pPr>
@@ -1288,7 +1296,7 @@
         </w:tc>
         <w:tc>
           <w:tcPr>
-            <w:tcW w:w="1134" w:type="dxa"/>
+            <w:tcW w:w="1198" w:type="dxa"/>
           </w:tcPr>
           <w:p>
             <w:pPr>
@@ -1308,7 +1316,7 @@
         </w:tc>
         <w:tc>
           <w:tcPr>
-            <w:tcW w:w="1134" w:type="dxa"/>
+            <w:tcW w:w="1129" w:type="dxa"/>
           </w:tcPr>
           <w:p>
             <w:pPr>
@@ -1328,7 +1336,7 @@
         </w:tc>
         <w:tc>
           <w:tcPr>
-            <w:tcW w:w="5669" w:type="dxa"/>
+            <w:tcW w:w="5620" w:type="dxa"/>
           </w:tcPr>
           <w:p>
             <w:pPr>
@@ -1401,7 +1409,7 @@
       <w:tr>
         <w:tc>
           <w:tcPr>
-            <w:tcW w:w="1134" w:type="dxa"/>
+            <w:tcW w:w="1124" w:type="dxa"/>
           </w:tcPr>
           <w:p>
             <w:pPr>
@@ -1421,33 +1429,7 @@
         </w:tc>
         <w:tc>
           <w:tcPr>
-            <w:tcW w:w="1134" w:type="dxa"/>
-          </w:tcPr>
-          <w:p>
-            <w:pPr>
-              <w:rPr>
-                <w:sz w:val="20"/>
-                <w:szCs w:val="20"/>
-              </w:rPr>
-            </w:pPr>
-          </w:p>
-        </w:tc>
-        <w:tc>
-          <w:tcPr>
-            <w:tcW w:w="1134" w:type="dxa"/>
-          </w:tcPr>
-          <w:p>
-            <w:pPr>
-              <w:rPr>
-                <w:sz w:val="20"/>
-                <w:szCs w:val="20"/>
-              </w:rPr>
-            </w:pPr>
-          </w:p>
-        </w:tc>
-        <w:tc>
-          <w:tcPr>
-            <w:tcW w:w="5669" w:type="dxa"/>
+            <w:tcW w:w="1198" w:type="dxa"/>
           </w:tcPr>
           <w:p>
             <w:pPr>
@@ -1462,6 +1444,71 @@
                 <w:sz w:val="20"/>
                 <w:szCs w:val="20"/>
               </w:rPr>
+              <w:t xml:space="preserve">{ </w:t>
+            </w:r>
+            <w:proofErr w:type="spellStart"/>
+            <w:r>
+              <w:rPr>
+                <w:sz w:val="20"/>
+                <w:szCs w:val="20"/>
+              </w:rPr>
+              <w:t>Marta</w:t>
+            </w:r>
+            <w:proofErr w:type="gramEnd"/>
+            <w:r>
+              <w:rPr>
+                <w:sz w:val="20"/>
+                <w:szCs w:val="20"/>
+              </w:rPr>
+              <w:t>,Mara</w:t>
+            </w:r>
+            <w:proofErr w:type="spellEnd"/>
+            <w:r>
+              <w:rPr>
+                <w:sz w:val="20"/>
+                <w:szCs w:val="20"/>
+              </w:rPr>
+              <w:t xml:space="preserve"> }</w:t>
+            </w:r>
+          </w:p>
+        </w:tc>
+        <w:tc>
+          <w:tcPr>
+            <w:tcW w:w="1129" w:type="dxa"/>
+          </w:tcPr>
+          <w:p>
+            <w:pPr>
+              <w:rPr>
+                <w:sz w:val="20"/>
+                <w:szCs w:val="20"/>
+              </w:rPr>
+            </w:pPr>
+            <w:r>
+              <w:rPr>
+                <w:sz w:val="20"/>
+                <w:szCs w:val="20"/>
+              </w:rPr>
+              <w:t>34</w:t>
+            </w:r>
+          </w:p>
+        </w:tc>
+        <w:tc>
+          <w:tcPr>
+            <w:tcW w:w="5620" w:type="dxa"/>
+          </w:tcPr>
+          <w:p>
+            <w:pPr>
+              <w:rPr>
+                <w:sz w:val="20"/>
+                <w:szCs w:val="20"/>
+              </w:rPr>
+            </w:pPr>
+            <w:proofErr w:type="gramStart"/>
+            <w:r>
+              <w:rPr>
+                <w:sz w:val="20"/>
+                <w:szCs w:val="20"/>
+              </w:rPr>
               <w:t>morada( ‘</w:t>
             </w:r>
             <w:proofErr w:type="gramEnd"/>
@@ -1470,31 +1517,66 @@
                 <w:sz w:val="20"/>
                 <w:szCs w:val="20"/>
               </w:rPr>
-              <w:t>Rua do Louro’ , ‘Caldelas’ , ‘</w:t>
+              <w:t xml:space="preserve">Rua do </w:t>
+            </w:r>
+            <w:r>
+              <w:rPr>
+                <w:sz w:val="20"/>
+                <w:szCs w:val="20"/>
+              </w:rPr>
+              <w:t>Pinheiro</w:t>
+            </w:r>
+            <w:r>
+              <w:rPr>
+                <w:sz w:val="20"/>
+                <w:szCs w:val="20"/>
+              </w:rPr>
+              <w:t>’ , ‘</w:t>
+            </w:r>
+            <w:r>
+              <w:rPr>
+                <w:sz w:val="20"/>
+                <w:szCs w:val="20"/>
+              </w:rPr>
+              <w:t>São Lourenço</w:t>
+            </w:r>
+            <w:r>
+              <w:rPr>
+                <w:sz w:val="20"/>
+                <w:szCs w:val="20"/>
+              </w:rPr>
+              <w:t xml:space="preserve">’ , </w:t>
+            </w:r>
+            <w:r>
+              <w:rPr>
+                <w:sz w:val="20"/>
+                <w:szCs w:val="20"/>
+              </w:rPr>
+              <w:t>#011</w:t>
+            </w:r>
+            <w:r>
+              <w:rPr>
+                <w:sz w:val="20"/>
+                <w:szCs w:val="20"/>
+                <w:highlight w:val="yellow"/>
+              </w:rPr>
+              <w:t>(se calhar aqui era melhor conjunto)</w:t>
+            </w:r>
+            <w:r>
+              <w:rPr>
+                <w:sz w:val="20"/>
+                <w:szCs w:val="20"/>
+              </w:rPr>
+              <w:t xml:space="preserve"> )</w:t>
             </w:r>
             <w:proofErr w:type="spellStart"/>
-            <w:r>
-              <w:rPr>
-                <w:sz w:val="20"/>
-                <w:szCs w:val="20"/>
-              </w:rPr>
-              <w:t>Guimaraes</w:t>
-            </w:r>
-            <w:proofErr w:type="spellEnd"/>
-            <w:r>
-              <w:rPr>
-                <w:sz w:val="20"/>
-                <w:szCs w:val="20"/>
-              </w:rPr>
-              <w:t>’ )</w:t>
-            </w:r>
           </w:p>
         </w:tc>
       </w:tr>
       <w:tr>
         <w:tc>
           <w:tcPr>
-            <w:tcW w:w="1134" w:type="dxa"/>
+            <w:tcW w:w="1124" w:type="dxa"/>
           </w:tcPr>
           <w:p>
             <w:pPr>
@@ -1514,33 +1596,48 @@
         </w:tc>
         <w:tc>
           <w:tcPr>
-            <w:tcW w:w="1134" w:type="dxa"/>
-          </w:tcPr>
-          <w:p>
-            <w:pPr>
-              <w:rPr>
-                <w:sz w:val="20"/>
-                <w:szCs w:val="20"/>
-              </w:rPr>
-            </w:pPr>
-          </w:p>
-        </w:tc>
-        <w:tc>
-          <w:tcPr>
-            <w:tcW w:w="1134" w:type="dxa"/>
-          </w:tcPr>
-          <w:p>
-            <w:pPr>
-              <w:rPr>
-                <w:sz w:val="20"/>
-                <w:szCs w:val="20"/>
-              </w:rPr>
-            </w:pPr>
-          </w:p>
-        </w:tc>
-        <w:tc>
-          <w:tcPr>
-            <w:tcW w:w="5669" w:type="dxa"/>
+            <w:tcW w:w="1198" w:type="dxa"/>
+          </w:tcPr>
+          <w:p>
+            <w:pPr>
+              <w:rPr>
+                <w:sz w:val="20"/>
+                <w:szCs w:val="20"/>
+              </w:rPr>
+            </w:pPr>
+            <w:proofErr w:type="spellEnd"/>
+            <w:r>
+              <w:rPr>
+                <w:sz w:val="20"/>
+                <w:szCs w:val="20"/>
+              </w:rPr>
+              <w:t>Joaquim</w:t>
+            </w:r>
+          </w:p>
+        </w:tc>
+        <w:tc>
+          <w:tcPr>
+            <w:tcW w:w="1129" w:type="dxa"/>
+          </w:tcPr>
+          <w:p>
+            <w:pPr>
+              <w:rPr>
+                <w:sz w:val="20"/>
+                <w:szCs w:val="20"/>
+              </w:rPr>
+            </w:pPr>
+            <w:r>
+              <w:rPr>
+                <w:sz w:val="20"/>
+                <w:szCs w:val="20"/>
+              </w:rPr>
+              <w:t>[60,80]</w:t>
+            </w:r>
+          </w:p>
+        </w:tc>
+        <w:tc>
+          <w:tcPr>
+            <w:tcW w:w="5620" w:type="dxa"/>
           </w:tcPr>
           <w:p>
             <w:pPr>
@@ -1563,17 +1660,44 @@
                 <w:sz w:val="20"/>
                 <w:szCs w:val="20"/>
               </w:rPr>
-              <w:t>Rua do Louro’ , ‘Caldelas’ , ‘</w:t>
-            </w:r>
-            <w:proofErr w:type="spellStart"/>
-            <w:r>
-              <w:rPr>
-                <w:sz w:val="20"/>
-                <w:szCs w:val="20"/>
-              </w:rPr>
-              <w:t>Guimaraes</w:t>
-            </w:r>
-            <w:proofErr w:type="spellEnd"/>
+              <w:t>Rua do L</w:t>
+            </w:r>
+            <w:r>
+              <w:rPr>
+                <w:sz w:val="20"/>
+                <w:szCs w:val="20"/>
+              </w:rPr>
+              <w:t>imoeiro</w:t>
+            </w:r>
+            <w:r>
+              <w:rPr>
+                <w:sz w:val="20"/>
+                <w:szCs w:val="20"/>
+              </w:rPr>
+              <w:t>’ , ‘</w:t>
+            </w:r>
+            <w:r>
+              <w:rPr>
+                <w:sz w:val="20"/>
+                <w:szCs w:val="20"/>
+                <w:highlight w:val="yellow"/>
+              </w:rPr>
+              <w:t>Anais</w:t>
+            </w:r>
+            <w:r>
+              <w:rPr>
+                <w:sz w:val="20"/>
+                <w:szCs w:val="20"/>
+              </w:rPr>
+              <w:t>’ , ‘</w:t>
+            </w:r>
+            <w:r>
+              <w:rPr>
+                <w:sz w:val="20"/>
+                <w:szCs w:val="20"/>
+              </w:rPr>
+              <w:t>Viana do Castelo</w:t>
+            </w:r>
             <w:r>
               <w:rPr>
                 <w:sz w:val="20"/>
@@ -1587,7 +1711,7 @@
       <w:tr>
         <w:tc>
           <w:tcPr>
-            <w:tcW w:w="1134" w:type="dxa"/>
+            <w:tcW w:w="1124" w:type="dxa"/>
           </w:tcPr>
           <w:p>
             <w:pPr>
@@ -1607,72 +1731,61 @@
         </w:tc>
         <w:tc>
           <w:tcPr>
-            <w:tcW w:w="1134" w:type="dxa"/>
-          </w:tcPr>
-          <w:p>
-            <w:pPr>
-              <w:rPr>
-                <w:sz w:val="20"/>
-                <w:szCs w:val="20"/>
-              </w:rPr>
-            </w:pPr>
-          </w:p>
-        </w:tc>
-        <w:tc>
-          <w:tcPr>
-            <w:tcW w:w="1134" w:type="dxa"/>
-          </w:tcPr>
-          <w:p>
-            <w:pPr>
-              <w:rPr>
-                <w:sz w:val="20"/>
-                <w:szCs w:val="20"/>
-              </w:rPr>
-            </w:pPr>
-          </w:p>
-        </w:tc>
-        <w:tc>
-          <w:tcPr>
-            <w:tcW w:w="5669" w:type="dxa"/>
-          </w:tcPr>
-          <w:p>
-            <w:pPr>
-              <w:rPr>
-                <w:sz w:val="20"/>
-                <w:szCs w:val="20"/>
-              </w:rPr>
-            </w:pPr>
-            <w:proofErr w:type="gramStart"/>
-            <w:r>
-              <w:rPr>
-                <w:sz w:val="20"/>
-                <w:szCs w:val="20"/>
-              </w:rPr>
-              <w:t>morada( ‘</w:t>
-            </w:r>
-            <w:proofErr w:type="gramEnd"/>
-            <w:r>
-              <w:rPr>
-                <w:sz w:val="20"/>
-                <w:szCs w:val="20"/>
-              </w:rPr>
-              <w:t>Rua do Louro’ , ‘Caldelas’ , ‘</w:t>
-            </w:r>
-            <w:proofErr w:type="spellStart"/>
-            <w:r>
-              <w:rPr>
-                <w:sz w:val="20"/>
-                <w:szCs w:val="20"/>
-              </w:rPr>
-              <w:t>Guimaraes</w:t>
-            </w:r>
-            <w:proofErr w:type="spellEnd"/>
-            <w:r>
-              <w:rPr>
-                <w:sz w:val="20"/>
-                <w:szCs w:val="20"/>
-              </w:rPr>
-              <w:t>’ )</w:t>
+            <w:tcW w:w="1198" w:type="dxa"/>
+          </w:tcPr>
+          <w:p>
+            <w:pPr>
+              <w:rPr>
+                <w:sz w:val="20"/>
+                <w:szCs w:val="20"/>
+              </w:rPr>
+            </w:pPr>
+            <w:r>
+              <w:rPr>
+                <w:sz w:val="20"/>
+                <w:szCs w:val="20"/>
+              </w:rPr>
+              <w:t>Marcelo</w:t>
+            </w:r>
+          </w:p>
+        </w:tc>
+        <w:tc>
+          <w:tcPr>
+            <w:tcW w:w="1129" w:type="dxa"/>
+          </w:tcPr>
+          <w:p>
+            <w:pPr>
+              <w:rPr>
+                <w:sz w:val="20"/>
+                <w:szCs w:val="20"/>
+              </w:rPr>
+            </w:pPr>
+            <w:r>
+              <w:rPr>
+                <w:sz w:val="20"/>
+                <w:szCs w:val="20"/>
+              </w:rPr>
+              <w:t>45</w:t>
+            </w:r>
+          </w:p>
+        </w:tc>
+        <w:tc>
+          <w:tcPr>
+            <w:tcW w:w="5620" w:type="dxa"/>
+          </w:tcPr>
+          <w:p>
+            <w:pPr>
+              <w:rPr>
+                <w:sz w:val="20"/>
+                <w:szCs w:val="20"/>
+              </w:rPr>
+            </w:pPr>
+            <w:r>
+              <w:rPr>
+                <w:sz w:val="20"/>
+                <w:szCs w:val="20"/>
+              </w:rPr>
+              <w:t>@111</w:t>
             </w:r>
           </w:p>
         </w:tc>
@@ -1680,7 +1793,7 @@
       <w:tr>
         <w:tc>
           <w:tcPr>
-            <w:tcW w:w="1134" w:type="dxa"/>
+            <w:tcW w:w="1124" w:type="dxa"/>
           </w:tcPr>
           <w:p>
             <w:pPr>
@@ -1700,33 +1813,47 @@
         </w:tc>
         <w:tc>
           <w:tcPr>
-            <w:tcW w:w="1134" w:type="dxa"/>
-          </w:tcPr>
-          <w:p>
-            <w:pPr>
-              <w:rPr>
-                <w:sz w:val="20"/>
-                <w:szCs w:val="20"/>
-              </w:rPr>
-            </w:pPr>
-          </w:p>
-        </w:tc>
-        <w:tc>
-          <w:tcPr>
-            <w:tcW w:w="1134" w:type="dxa"/>
-          </w:tcPr>
-          <w:p>
-            <w:pPr>
-              <w:rPr>
-                <w:sz w:val="20"/>
-                <w:szCs w:val="20"/>
-              </w:rPr>
-            </w:pPr>
-          </w:p>
-        </w:tc>
-        <w:tc>
-          <w:tcPr>
-            <w:tcW w:w="5669" w:type="dxa"/>
+            <w:tcW w:w="1198" w:type="dxa"/>
+          </w:tcPr>
+          <w:p>
+            <w:pPr>
+              <w:rPr>
+                <w:sz w:val="20"/>
+                <w:szCs w:val="20"/>
+              </w:rPr>
+            </w:pPr>
+            <w:r>
+              <w:rPr>
+                <w:sz w:val="20"/>
+                <w:szCs w:val="20"/>
+              </w:rPr>
+              <w:t>Diana</w:t>
+            </w:r>
+          </w:p>
+        </w:tc>
+        <w:tc>
+          <w:tcPr>
+            <w:tcW w:w="1129" w:type="dxa"/>
+          </w:tcPr>
+          <w:p>
+            <w:pPr>
+              <w:rPr>
+                <w:sz w:val="20"/>
+                <w:szCs w:val="20"/>
+              </w:rPr>
+            </w:pPr>
+            <w:r>
+              <w:rPr>
+                <w:sz w:val="20"/>
+                <w:szCs w:val="20"/>
+              </w:rPr>
+              <w:t>[8,12]</w:t>
+            </w:r>
+          </w:p>
+        </w:tc>
+        <w:tc>
+          <w:tcPr>
+            <w:tcW w:w="5620" w:type="dxa"/>
           </w:tcPr>
           <w:p>
             <w:pPr>
@@ -1749,7 +1876,21 @@
                 <w:sz w:val="20"/>
                 <w:szCs w:val="20"/>
               </w:rPr>
-              <w:t>Rua do Louro’ , ‘Caldelas’ , ‘</w:t>
+              <w:t>Rua do</w:t>
+            </w:r>
+            <w:r>
+              <w:rPr>
+                <w:sz w:val="20"/>
+                <w:szCs w:val="20"/>
+              </w:rPr>
+              <w:t>s Loiros</w:t>
+            </w:r>
+            <w:r>
+              <w:rPr>
+                <w:sz w:val="20"/>
+                <w:szCs w:val="20"/>
+              </w:rPr>
+              <w:t>’ , ‘Caldelas’ , ‘</w:t>
             </w:r>
             <w:proofErr w:type="spellStart"/>
             <w:r>
@@ -1773,7 +1914,7 @@
       <w:tr>
         <w:tc>
           <w:tcPr>
-            <w:tcW w:w="1134" w:type="dxa"/>
+            <w:tcW w:w="1124" w:type="dxa"/>
           </w:tcPr>
           <w:p>
             <w:pPr>
@@ -1793,33 +1934,47 @@
         </w:tc>
         <w:tc>
           <w:tcPr>
-            <w:tcW w:w="1134" w:type="dxa"/>
-          </w:tcPr>
-          <w:p>
-            <w:pPr>
-              <w:rPr>
-                <w:sz w:val="20"/>
-                <w:szCs w:val="20"/>
-              </w:rPr>
-            </w:pPr>
-          </w:p>
-        </w:tc>
-        <w:tc>
-          <w:tcPr>
-            <w:tcW w:w="1134" w:type="dxa"/>
-          </w:tcPr>
-          <w:p>
-            <w:pPr>
-              <w:rPr>
-                <w:sz w:val="20"/>
-                <w:szCs w:val="20"/>
-              </w:rPr>
-            </w:pPr>
-          </w:p>
-        </w:tc>
-        <w:tc>
-          <w:tcPr>
-            <w:tcW w:w="5669" w:type="dxa"/>
+            <w:tcW w:w="1198" w:type="dxa"/>
+          </w:tcPr>
+          <w:p>
+            <w:pPr>
+              <w:rPr>
+                <w:sz w:val="20"/>
+                <w:szCs w:val="20"/>
+              </w:rPr>
+            </w:pPr>
+            <w:r>
+              <w:rPr>
+                <w:sz w:val="20"/>
+                <w:szCs w:val="20"/>
+              </w:rPr>
+              <w:t>Carolina</w:t>
+            </w:r>
+          </w:p>
+        </w:tc>
+        <w:tc>
+          <w:tcPr>
+            <w:tcW w:w="1129" w:type="dxa"/>
+          </w:tcPr>
+          <w:p>
+            <w:pPr>
+              <w:rPr>
+                <w:sz w:val="20"/>
+                <w:szCs w:val="20"/>
+              </w:rPr>
+            </w:pPr>
+            <w:r>
+              <w:rPr>
+                <w:sz w:val="20"/>
+                <w:szCs w:val="20"/>
+              </w:rPr>
+              <w:t>22</w:t>
+            </w:r>
+          </w:p>
+        </w:tc>
+        <w:tc>
+          <w:tcPr>
+            <w:tcW w:w="5620" w:type="dxa"/>
           </w:tcPr>
           <w:p>
             <w:pPr>
@@ -1834,7 +1989,14 @@
                 <w:sz w:val="20"/>
                 <w:szCs w:val="20"/>
               </w:rPr>
-              <w:t>morada( ‘</w:t>
+              <w:t xml:space="preserve">morada( </w:t>
+            </w:r>
+            <w:r>
+              <w:rPr>
+                <w:sz w:val="20"/>
+                <w:szCs w:val="20"/>
+              </w:rPr>
+              <w:t>#</w:t>
             </w:r>
             <w:proofErr w:type="gramEnd"/>
             <w:r>
@@ -1842,379 +2004,14 @@
                 <w:sz w:val="20"/>
                 <w:szCs w:val="20"/>
               </w:rPr>
-              <w:t>Rua do Louro’ , ‘Caldelas’ , ‘</w:t>
-            </w:r>
-            <w:proofErr w:type="spellStart"/>
-            <w:r>
-              <w:rPr>
-                <w:sz w:val="20"/>
-                <w:szCs w:val="20"/>
-              </w:rPr>
-              <w:t>Guimaraes</w:t>
-            </w:r>
-            <w:proofErr w:type="spellEnd"/>
-            <w:r>
-              <w:rPr>
-                <w:sz w:val="20"/>
-                <w:szCs w:val="20"/>
-              </w:rPr>
-              <w:t>’ )</w:t>
-            </w:r>
-          </w:p>
-        </w:tc>
-      </w:tr>
-      <w:tr>
-        <w:tc>
-          <w:tcPr>
-            <w:tcW w:w="1134" w:type="dxa"/>
-          </w:tcPr>
-          <w:p>
-            <w:pPr>
-              <w:rPr>
-                <w:sz w:val="20"/>
-                <w:szCs w:val="20"/>
-              </w:rPr>
-            </w:pPr>
-            <w:r>
-              <w:rPr>
-                <w:sz w:val="20"/>
-                <w:szCs w:val="20"/>
-              </w:rPr>
-              <w:t>16</w:t>
-            </w:r>
-          </w:p>
-        </w:tc>
-        <w:tc>
-          <w:tcPr>
-            <w:tcW w:w="1134" w:type="dxa"/>
-          </w:tcPr>
-          <w:p>
-            <w:pPr>
-              <w:rPr>
-                <w:sz w:val="20"/>
-                <w:szCs w:val="20"/>
-              </w:rPr>
-            </w:pPr>
-          </w:p>
-        </w:tc>
-        <w:tc>
-          <w:tcPr>
-            <w:tcW w:w="1134" w:type="dxa"/>
-          </w:tcPr>
-          <w:p>
-            <w:pPr>
-              <w:rPr>
-                <w:sz w:val="20"/>
-                <w:szCs w:val="20"/>
-              </w:rPr>
-            </w:pPr>
-          </w:p>
-        </w:tc>
-        <w:tc>
-          <w:tcPr>
-            <w:tcW w:w="5669" w:type="dxa"/>
-          </w:tcPr>
-          <w:p>
-            <w:pPr>
-              <w:rPr>
-                <w:sz w:val="20"/>
-                <w:szCs w:val="20"/>
-              </w:rPr>
-            </w:pPr>
-            <w:proofErr w:type="gramStart"/>
-            <w:r>
-              <w:rPr>
-                <w:sz w:val="20"/>
-                <w:szCs w:val="20"/>
-              </w:rPr>
-              <w:t>morada( ‘</w:t>
-            </w:r>
-            <w:proofErr w:type="gramEnd"/>
-            <w:r>
-              <w:rPr>
-                <w:sz w:val="20"/>
-                <w:szCs w:val="20"/>
-              </w:rPr>
-              <w:t>Rua do Louro’ , ‘Caldelas’ , ‘</w:t>
-            </w:r>
-            <w:proofErr w:type="spellStart"/>
-            <w:r>
-              <w:rPr>
-                <w:sz w:val="20"/>
-                <w:szCs w:val="20"/>
-              </w:rPr>
-              <w:t>Guimaraes</w:t>
-            </w:r>
-            <w:proofErr w:type="spellEnd"/>
-            <w:r>
-              <w:rPr>
-                <w:sz w:val="20"/>
-                <w:szCs w:val="20"/>
-              </w:rPr>
-              <w:t>’ )</w:t>
-            </w:r>
-          </w:p>
-        </w:tc>
-      </w:tr>
-      <w:tr>
-        <w:tc>
-          <w:tcPr>
-            <w:tcW w:w="1134" w:type="dxa"/>
-          </w:tcPr>
-          <w:p>
-            <w:pPr>
-              <w:rPr>
-                <w:sz w:val="20"/>
-                <w:szCs w:val="20"/>
-              </w:rPr>
-            </w:pPr>
-            <w:r>
-              <w:rPr>
-                <w:sz w:val="20"/>
-                <w:szCs w:val="20"/>
-              </w:rPr>
-              <w:t>17</w:t>
-            </w:r>
-          </w:p>
-        </w:tc>
-        <w:tc>
-          <w:tcPr>
-            <w:tcW w:w="1134" w:type="dxa"/>
-          </w:tcPr>
-          <w:p>
-            <w:pPr>
-              <w:rPr>
-                <w:sz w:val="20"/>
-                <w:szCs w:val="20"/>
-              </w:rPr>
-            </w:pPr>
-          </w:p>
-        </w:tc>
-        <w:tc>
-          <w:tcPr>
-            <w:tcW w:w="1134" w:type="dxa"/>
-          </w:tcPr>
-          <w:p>
-            <w:pPr>
-              <w:rPr>
-                <w:sz w:val="20"/>
-                <w:szCs w:val="20"/>
-              </w:rPr>
-            </w:pPr>
-          </w:p>
-        </w:tc>
-        <w:tc>
-          <w:tcPr>
-            <w:tcW w:w="5669" w:type="dxa"/>
-          </w:tcPr>
-          <w:p>
-            <w:pPr>
-              <w:rPr>
-                <w:sz w:val="20"/>
-                <w:szCs w:val="20"/>
-              </w:rPr>
-            </w:pPr>
-            <w:proofErr w:type="gramStart"/>
-            <w:r>
-              <w:rPr>
-                <w:sz w:val="20"/>
-                <w:szCs w:val="20"/>
-              </w:rPr>
-              <w:t>morada( ‘</w:t>
-            </w:r>
-            <w:proofErr w:type="gramEnd"/>
-            <w:r>
-              <w:rPr>
-                <w:sz w:val="20"/>
-                <w:szCs w:val="20"/>
-              </w:rPr>
-              <w:t>Rua do Louro’ , ‘Caldelas’ , ‘</w:t>
-            </w:r>
-            <w:proofErr w:type="spellStart"/>
-            <w:r>
-              <w:rPr>
-                <w:sz w:val="20"/>
-                <w:szCs w:val="20"/>
-              </w:rPr>
-              <w:t>Guimaraes</w:t>
-            </w:r>
-            <w:proofErr w:type="spellEnd"/>
-            <w:r>
-              <w:rPr>
-                <w:sz w:val="20"/>
-                <w:szCs w:val="20"/>
-              </w:rPr>
-              <w:t>’ )</w:t>
-            </w:r>
-          </w:p>
-        </w:tc>
-      </w:tr>
-      <w:tr>
-        <w:tc>
-          <w:tcPr>
-            <w:tcW w:w="1134" w:type="dxa"/>
-          </w:tcPr>
-          <w:p>
-            <w:pPr>
-              <w:rPr>
-                <w:sz w:val="20"/>
-                <w:szCs w:val="20"/>
-              </w:rPr>
-            </w:pPr>
-            <w:r>
-              <w:rPr>
-                <w:sz w:val="20"/>
-                <w:szCs w:val="20"/>
-              </w:rPr>
-              <w:t>18</w:t>
-            </w:r>
-          </w:p>
-        </w:tc>
-        <w:tc>
-          <w:tcPr>
-            <w:tcW w:w="1134" w:type="dxa"/>
-          </w:tcPr>
-          <w:p>
-            <w:pPr>
-              <w:rPr>
-                <w:sz w:val="20"/>
-                <w:szCs w:val="20"/>
-              </w:rPr>
-            </w:pPr>
-          </w:p>
-        </w:tc>
-        <w:tc>
-          <w:tcPr>
-            <w:tcW w:w="1134" w:type="dxa"/>
-          </w:tcPr>
-          <w:p>
-            <w:pPr>
-              <w:rPr>
-                <w:sz w:val="20"/>
-                <w:szCs w:val="20"/>
-              </w:rPr>
-            </w:pPr>
-          </w:p>
-        </w:tc>
-        <w:tc>
-          <w:tcPr>
-            <w:tcW w:w="5669" w:type="dxa"/>
-          </w:tcPr>
-          <w:p>
-            <w:pPr>
-              <w:rPr>
-                <w:sz w:val="20"/>
-                <w:szCs w:val="20"/>
-              </w:rPr>
-            </w:pPr>
-            <w:proofErr w:type="gramStart"/>
-            <w:r>
-              <w:rPr>
-                <w:sz w:val="20"/>
-                <w:szCs w:val="20"/>
-              </w:rPr>
-              <w:t>morada( ‘</w:t>
-            </w:r>
-            <w:proofErr w:type="gramEnd"/>
-            <w:r>
-              <w:rPr>
-                <w:sz w:val="20"/>
-                <w:szCs w:val="20"/>
-              </w:rPr>
-              <w:t>Rua do Louro’ , ‘Caldelas’ , ‘</w:t>
-            </w:r>
-            <w:proofErr w:type="spellStart"/>
-            <w:r>
-              <w:rPr>
-                <w:sz w:val="20"/>
-                <w:szCs w:val="20"/>
-              </w:rPr>
-              <w:t>Guimaraes</w:t>
-            </w:r>
-            <w:proofErr w:type="spellEnd"/>
-            <w:r>
-              <w:rPr>
-                <w:sz w:val="20"/>
-                <w:szCs w:val="20"/>
-              </w:rPr>
-              <w:t>’ )</w:t>
-            </w:r>
-          </w:p>
-        </w:tc>
-      </w:tr>
-      <w:tr>
-        <w:tc>
-          <w:tcPr>
-            <w:tcW w:w="1134" w:type="dxa"/>
-          </w:tcPr>
-          <w:p>
-            <w:pPr>
-              <w:rPr>
-                <w:sz w:val="20"/>
-                <w:szCs w:val="20"/>
-              </w:rPr>
-            </w:pPr>
-            <w:r>
-              <w:rPr>
-                <w:sz w:val="20"/>
-                <w:szCs w:val="20"/>
-              </w:rPr>
-              <w:t>19</w:t>
-            </w:r>
-          </w:p>
-        </w:tc>
-        <w:tc>
-          <w:tcPr>
-            <w:tcW w:w="1134" w:type="dxa"/>
-          </w:tcPr>
-          <w:p>
-            <w:pPr>
-              <w:rPr>
-                <w:sz w:val="20"/>
-                <w:szCs w:val="20"/>
-              </w:rPr>
-            </w:pPr>
-          </w:p>
-        </w:tc>
-        <w:tc>
-          <w:tcPr>
-            <w:tcW w:w="1134" w:type="dxa"/>
-          </w:tcPr>
-          <w:p>
-            <w:pPr>
-              <w:rPr>
-                <w:sz w:val="20"/>
-                <w:szCs w:val="20"/>
-              </w:rPr>
-            </w:pPr>
-          </w:p>
-        </w:tc>
-        <w:tc>
-          <w:tcPr>
-            <w:tcW w:w="5669" w:type="dxa"/>
-          </w:tcPr>
-          <w:p>
-            <w:pPr>
-              <w:rPr>
-                <w:sz w:val="20"/>
-                <w:szCs w:val="20"/>
-              </w:rPr>
-            </w:pPr>
-            <w:proofErr w:type="gramStart"/>
-            <w:r>
-              <w:rPr>
-                <w:sz w:val="20"/>
-                <w:szCs w:val="20"/>
-              </w:rPr>
-              <w:t>morada( ‘</w:t>
-            </w:r>
-            <w:proofErr w:type="gramEnd"/>
-            <w:r>
-              <w:rPr>
-                <w:sz w:val="20"/>
-                <w:szCs w:val="20"/>
-              </w:rPr>
-              <w:t>Rua do Louro’ , ‘Caldelas’ , ‘</w:t>
+              <w:t>123</w:t>
+            </w:r>
+            <w:r>
+              <w:rPr>
+                <w:sz w:val="20"/>
+                <w:szCs w:val="20"/>
+              </w:rPr>
+              <w:t xml:space="preserve"> , ‘Caldelas’ , ‘</w:t>
             </w:r>
             <w:proofErr w:type="spellStart"/>
             <w:r>
@@ -2263,7 +2060,7 @@
       <w:tr>
         <w:tc>
           <w:tcPr>
-            <w:tcW w:w="1417" w:type="dxa"/>
+            <w:tcW w:w="1346" w:type="dxa"/>
           </w:tcPr>
           <w:p>
             <w:pPr>
@@ -2283,7 +2080,7 @@
         </w:tc>
         <w:tc>
           <w:tcPr>
-            <w:tcW w:w="1417" w:type="dxa"/>
+            <w:tcW w:w="1397" w:type="dxa"/>
           </w:tcPr>
           <w:p>
             <w:pPr>
@@ -2303,7 +2100,7 @@
         </w:tc>
         <w:tc>
           <w:tcPr>
-            <w:tcW w:w="1417" w:type="dxa"/>
+            <w:tcW w:w="1820" w:type="dxa"/>
           </w:tcPr>
           <w:p>
             <w:pPr>
@@ -2323,7 +2120,7 @@
         </w:tc>
         <w:tc>
           <w:tcPr>
-            <w:tcW w:w="5519" w:type="dxa"/>
+            <w:tcW w:w="5207" w:type="dxa"/>
           </w:tcPr>
           <w:p>
             <w:pPr>
@@ -2345,7 +2142,7 @@
       <w:tr>
         <w:tc>
           <w:tcPr>
-            <w:tcW w:w="1417" w:type="dxa"/>
+            <w:tcW w:w="1346" w:type="dxa"/>
           </w:tcPr>
           <w:p>
             <w:pPr>
@@ -2365,7 +2162,7 @@
         </w:tc>
         <w:tc>
           <w:tcPr>
-            <w:tcW w:w="1417" w:type="dxa"/>
+            <w:tcW w:w="1397" w:type="dxa"/>
           </w:tcPr>
           <w:p>
             <w:pPr>
@@ -2387,7 +2184,7 @@
         </w:tc>
         <w:tc>
           <w:tcPr>
-            <w:tcW w:w="1417" w:type="dxa"/>
+            <w:tcW w:w="1820" w:type="dxa"/>
           </w:tcPr>
           <w:p>
             <w:pPr>
@@ -2407,7 +2204,7 @@
         </w:tc>
         <w:tc>
           <w:tcPr>
-            <w:tcW w:w="5519" w:type="dxa"/>
+            <w:tcW w:w="5207" w:type="dxa"/>
           </w:tcPr>
           <w:p>
             <w:pPr>
@@ -2429,7 +2226,7 @@
       <w:tr>
         <w:tc>
           <w:tcPr>
-            <w:tcW w:w="1417" w:type="dxa"/>
+            <w:tcW w:w="1346" w:type="dxa"/>
           </w:tcPr>
           <w:p>
             <w:pPr>
@@ -2449,7 +2246,7 @@
         </w:tc>
         <w:tc>
           <w:tcPr>
-            <w:tcW w:w="1417" w:type="dxa"/>
+            <w:tcW w:w="1397" w:type="dxa"/>
           </w:tcPr>
           <w:p>
             <w:pPr>
@@ -2469,7 +2266,7 @@
         </w:tc>
         <w:tc>
           <w:tcPr>
-            <w:tcW w:w="1417" w:type="dxa"/>
+            <w:tcW w:w="1820" w:type="dxa"/>
           </w:tcPr>
           <w:p>
             <w:pPr>
@@ -2489,7 +2286,7 @@
         </w:tc>
         <w:tc>
           <w:tcPr>
-            <w:tcW w:w="5519" w:type="dxa"/>
+            <w:tcW w:w="5207" w:type="dxa"/>
           </w:tcPr>
           <w:p>
             <w:pPr>
@@ -2525,7 +2322,7 @@
       <w:tr>
         <w:tc>
           <w:tcPr>
-            <w:tcW w:w="1417" w:type="dxa"/>
+            <w:tcW w:w="1346" w:type="dxa"/>
           </w:tcPr>
           <w:p>
             <w:pPr>
@@ -2545,7 +2342,7 @@
         </w:tc>
         <w:tc>
           <w:tcPr>
-            <w:tcW w:w="1417" w:type="dxa"/>
+            <w:tcW w:w="1397" w:type="dxa"/>
           </w:tcPr>
           <w:p>
             <w:pPr>
@@ -2565,7 +2362,7 @@
         </w:tc>
         <w:tc>
           <w:tcPr>
-            <w:tcW w:w="1417" w:type="dxa"/>
+            <w:tcW w:w="1820" w:type="dxa"/>
           </w:tcPr>
           <w:p>
             <w:pPr>
@@ -2585,7 +2382,7 @@
         </w:tc>
         <w:tc>
           <w:tcPr>
-            <w:tcW w:w="5519" w:type="dxa"/>
+            <w:tcW w:w="5207" w:type="dxa"/>
           </w:tcPr>
           <w:p>
             <w:pPr>
@@ -2607,7 +2404,7 @@
       <w:tr>
         <w:tc>
           <w:tcPr>
-            <w:tcW w:w="1417" w:type="dxa"/>
+            <w:tcW w:w="1346" w:type="dxa"/>
           </w:tcPr>
           <w:p>
             <w:pPr>
@@ -2627,7 +2424,7 @@
         </w:tc>
         <w:tc>
           <w:tcPr>
-            <w:tcW w:w="1417" w:type="dxa"/>
+            <w:tcW w:w="1397" w:type="dxa"/>
           </w:tcPr>
           <w:p>
             <w:pPr>
@@ -2647,7 +2444,7 @@
         </w:tc>
         <w:tc>
           <w:tcPr>
-            <w:tcW w:w="1417" w:type="dxa"/>
+            <w:tcW w:w="1820" w:type="dxa"/>
           </w:tcPr>
           <w:p>
             <w:pPr>
@@ -2667,7 +2464,7 @@
         </w:tc>
         <w:tc>
           <w:tcPr>
-            <w:tcW w:w="5519" w:type="dxa"/>
+            <w:tcW w:w="5207" w:type="dxa"/>
           </w:tcPr>
           <w:p>
             <w:pPr>
@@ -2689,7 +2486,7 @@
       <w:tr>
         <w:tc>
           <w:tcPr>
-            <w:tcW w:w="1417" w:type="dxa"/>
+            <w:tcW w:w="1346" w:type="dxa"/>
           </w:tcPr>
           <w:p>
             <w:pPr>
@@ -2709,7 +2506,7 @@
         </w:tc>
         <w:tc>
           <w:tcPr>
-            <w:tcW w:w="1417" w:type="dxa"/>
+            <w:tcW w:w="1397" w:type="dxa"/>
           </w:tcPr>
           <w:p>
             <w:pPr>
@@ -2729,7 +2526,7 @@
         </w:tc>
         <w:tc>
           <w:tcPr>
-            <w:tcW w:w="1417" w:type="dxa"/>
+            <w:tcW w:w="1820" w:type="dxa"/>
           </w:tcPr>
           <w:p>
             <w:pPr>
@@ -2749,7 +2546,7 @@
         </w:tc>
         <w:tc>
           <w:tcPr>
-            <w:tcW w:w="5519" w:type="dxa"/>
+            <w:tcW w:w="5207" w:type="dxa"/>
           </w:tcPr>
           <w:p>
             <w:pPr>
@@ -2771,7 +2568,7 @@
       <w:tr>
         <w:tc>
           <w:tcPr>
-            <w:tcW w:w="1417" w:type="dxa"/>
+            <w:tcW w:w="1346" w:type="dxa"/>
           </w:tcPr>
           <w:p>
             <w:pPr>
@@ -2791,7 +2588,7 @@
         </w:tc>
         <w:tc>
           <w:tcPr>
-            <w:tcW w:w="1417" w:type="dxa"/>
+            <w:tcW w:w="1397" w:type="dxa"/>
           </w:tcPr>
           <w:p>
             <w:pPr>
@@ -2811,7 +2608,7 @@
         </w:tc>
         <w:tc>
           <w:tcPr>
-            <w:tcW w:w="1417" w:type="dxa"/>
+            <w:tcW w:w="1820" w:type="dxa"/>
           </w:tcPr>
           <w:p>
             <w:pPr>
@@ -2831,7 +2628,7 @@
         </w:tc>
         <w:tc>
           <w:tcPr>
-            <w:tcW w:w="5519" w:type="dxa"/>
+            <w:tcW w:w="5207" w:type="dxa"/>
           </w:tcPr>
           <w:p>
             <w:pPr>
@@ -2862,7 +2659,7 @@
       <w:tr>
         <w:tc>
           <w:tcPr>
-            <w:tcW w:w="1417" w:type="dxa"/>
+            <w:tcW w:w="1346" w:type="dxa"/>
           </w:tcPr>
           <w:p>
             <w:pPr>
@@ -2882,7 +2679,7 @@
         </w:tc>
         <w:tc>
           <w:tcPr>
-            <w:tcW w:w="1417" w:type="dxa"/>
+            <w:tcW w:w="1397" w:type="dxa"/>
           </w:tcPr>
           <w:p>
             <w:pPr>
@@ -2902,7 +2699,7 @@
         </w:tc>
         <w:tc>
           <w:tcPr>
-            <w:tcW w:w="1417" w:type="dxa"/>
+            <w:tcW w:w="1820" w:type="dxa"/>
           </w:tcPr>
           <w:p>
             <w:pPr>
@@ -2922,7 +2719,7 @@
         </w:tc>
         <w:tc>
           <w:tcPr>
-            <w:tcW w:w="5519" w:type="dxa"/>
+            <w:tcW w:w="5207" w:type="dxa"/>
           </w:tcPr>
           <w:p>
             <w:pPr>
@@ -2944,7 +2741,7 @@
       <w:tr>
         <w:tc>
           <w:tcPr>
-            <w:tcW w:w="1417" w:type="dxa"/>
+            <w:tcW w:w="1346" w:type="dxa"/>
           </w:tcPr>
           <w:p>
             <w:pPr>
@@ -2964,7 +2761,7 @@
         </w:tc>
         <w:tc>
           <w:tcPr>
-            <w:tcW w:w="1417" w:type="dxa"/>
+            <w:tcW w:w="1397" w:type="dxa"/>
           </w:tcPr>
           <w:p>
             <w:pPr>
@@ -2984,7 +2781,7 @@
         </w:tc>
         <w:tc>
           <w:tcPr>
-            <w:tcW w:w="1417" w:type="dxa"/>
+            <w:tcW w:w="1820" w:type="dxa"/>
           </w:tcPr>
           <w:p>
             <w:pPr>
@@ -3004,7 +2801,7 @@
         </w:tc>
         <w:tc>
           <w:tcPr>
-            <w:tcW w:w="5519" w:type="dxa"/>
+            <w:tcW w:w="5207" w:type="dxa"/>
           </w:tcPr>
           <w:p>
             <w:pPr>
@@ -3026,7 +2823,7 @@
       <w:tr>
         <w:tc>
           <w:tcPr>
-            <w:tcW w:w="1417" w:type="dxa"/>
+            <w:tcW w:w="1346" w:type="dxa"/>
           </w:tcPr>
           <w:p>
             <w:pPr>
@@ -3046,7 +2843,7 @@
         </w:tc>
         <w:tc>
           <w:tcPr>
-            <w:tcW w:w="1417" w:type="dxa"/>
+            <w:tcW w:w="1397" w:type="dxa"/>
           </w:tcPr>
           <w:p>
             <w:pPr>
@@ -3066,7 +2863,7 @@
         </w:tc>
         <w:tc>
           <w:tcPr>
-            <w:tcW w:w="1417" w:type="dxa"/>
+            <w:tcW w:w="1820" w:type="dxa"/>
           </w:tcPr>
           <w:p>
             <w:pPr>
@@ -3104,7 +2901,7 @@
         </w:tc>
         <w:tc>
           <w:tcPr>
-            <w:tcW w:w="5519" w:type="dxa"/>
+            <w:tcW w:w="5207" w:type="dxa"/>
           </w:tcPr>
           <w:p>
             <w:pPr>
@@ -3126,7 +2923,7 @@
       <w:tr>
         <w:tc>
           <w:tcPr>
-            <w:tcW w:w="1417" w:type="dxa"/>
+            <w:tcW w:w="1346" w:type="dxa"/>
           </w:tcPr>
           <w:p>
             <w:pPr>
@@ -3146,7 +2943,7 @@
         </w:tc>
         <w:tc>
           <w:tcPr>
-            <w:tcW w:w="1417" w:type="dxa"/>
+            <w:tcW w:w="1397" w:type="dxa"/>
           </w:tcPr>
           <w:p>
             <w:pPr>
@@ -3166,7 +2963,7 @@
         </w:tc>
         <w:tc>
           <w:tcPr>
-            <w:tcW w:w="1417" w:type="dxa"/>
+            <w:tcW w:w="1820" w:type="dxa"/>
           </w:tcPr>
           <w:p>
             <w:pPr>
@@ -3186,7 +2983,7 @@
         </w:tc>
         <w:tc>
           <w:tcPr>
-            <w:tcW w:w="5519" w:type="dxa"/>
+            <w:tcW w:w="5207" w:type="dxa"/>
           </w:tcPr>
           <w:p>
             <w:pPr>
@@ -3208,7 +3005,7 @@
       <w:tr>
         <w:tc>
           <w:tcPr>
-            <w:tcW w:w="1417" w:type="dxa"/>
+            <w:tcW w:w="1346" w:type="dxa"/>
           </w:tcPr>
           <w:p>
             <w:pPr>
@@ -3228,48 +3025,76 @@
         </w:tc>
         <w:tc>
           <w:tcPr>
-            <w:tcW w:w="1417" w:type="dxa"/>
-          </w:tcPr>
-          <w:p>
-            <w:pPr>
-              <w:rPr>
-                <w:sz w:val="20"/>
-                <w:szCs w:val="20"/>
-              </w:rPr>
-            </w:pPr>
-          </w:p>
-        </w:tc>
-        <w:tc>
-          <w:tcPr>
-            <w:tcW w:w="1417" w:type="dxa"/>
-          </w:tcPr>
-          <w:p>
-            <w:pPr>
-              <w:rPr>
-                <w:sz w:val="20"/>
-                <w:szCs w:val="20"/>
-              </w:rPr>
-            </w:pPr>
-          </w:p>
-        </w:tc>
-        <w:tc>
-          <w:tcPr>
-            <w:tcW w:w="5519" w:type="dxa"/>
-          </w:tcPr>
-          <w:p>
-            <w:pPr>
-              <w:rPr>
-                <w:sz w:val="20"/>
-                <w:szCs w:val="20"/>
-              </w:rPr>
-            </w:pPr>
+            <w:tcW w:w="1397" w:type="dxa"/>
+          </w:tcPr>
+          <w:p>
+            <w:pPr>
+              <w:rPr>
+                <w:sz w:val="20"/>
+                <w:szCs w:val="20"/>
+              </w:rPr>
+            </w:pPr>
+            <w:r>
+              <w:rPr>
+                <w:sz w:val="20"/>
+                <w:szCs w:val="20"/>
+              </w:rPr>
+              <w:t>Núria</w:t>
+            </w:r>
+          </w:p>
+        </w:tc>
+        <w:tc>
+          <w:tcPr>
+            <w:tcW w:w="1820" w:type="dxa"/>
+          </w:tcPr>
+          <w:p>
+            <w:pPr>
+              <w:rPr>
+                <w:sz w:val="20"/>
+                <w:szCs w:val="20"/>
+              </w:rPr>
+            </w:pPr>
+            <w:r>
+              <w:rPr>
+                <w:sz w:val="20"/>
+                <w:szCs w:val="20"/>
+              </w:rPr>
+              <w:t>D</w:t>
+            </w:r>
+            <w:r>
+              <w:rPr>
+                <w:sz w:val="20"/>
+                <w:szCs w:val="20"/>
+              </w:rPr>
+              <w:t>ermatologia</w:t>
+            </w:r>
+          </w:p>
+        </w:tc>
+        <w:tc>
+          <w:tcPr>
+            <w:tcW w:w="5207" w:type="dxa"/>
+          </w:tcPr>
+          <w:p>
+            <w:pPr>
+              <w:rPr>
+                <w:sz w:val="20"/>
+                <w:szCs w:val="20"/>
+              </w:rPr>
+            </w:pPr>
+            <w:r>
+              <w:rPr>
+                <w:sz w:val="20"/>
+                <w:szCs w:val="20"/>
+              </w:rPr>
+              <w:t>Hospital do Porto</w:t>
+            </w:r>
           </w:p>
         </w:tc>
       </w:tr>
       <w:tr>
         <w:tc>
           <w:tcPr>
-            <w:tcW w:w="1417" w:type="dxa"/>
+            <w:tcW w:w="1346" w:type="dxa"/>
           </w:tcPr>
           <w:p>
             <w:pPr>
@@ -3289,48 +3114,69 @@
         </w:tc>
         <w:tc>
           <w:tcPr>
-            <w:tcW w:w="1417" w:type="dxa"/>
-          </w:tcPr>
-          <w:p>
-            <w:pPr>
-              <w:rPr>
-                <w:sz w:val="20"/>
-                <w:szCs w:val="20"/>
-              </w:rPr>
-            </w:pPr>
-          </w:p>
-        </w:tc>
-        <w:tc>
-          <w:tcPr>
-            <w:tcW w:w="1417" w:type="dxa"/>
-          </w:tcPr>
-          <w:p>
-            <w:pPr>
-              <w:rPr>
-                <w:sz w:val="20"/>
-                <w:szCs w:val="20"/>
-              </w:rPr>
-            </w:pPr>
-          </w:p>
-        </w:tc>
-        <w:tc>
-          <w:tcPr>
-            <w:tcW w:w="5519" w:type="dxa"/>
-          </w:tcPr>
-          <w:p>
-            <w:pPr>
-              <w:rPr>
-                <w:sz w:val="20"/>
-                <w:szCs w:val="20"/>
-              </w:rPr>
-            </w:pPr>
+            <w:tcW w:w="1397" w:type="dxa"/>
+          </w:tcPr>
+          <w:p>
+            <w:pPr>
+              <w:rPr>
+                <w:sz w:val="20"/>
+                <w:szCs w:val="20"/>
+              </w:rPr>
+            </w:pPr>
+            <w:r>
+              <w:rPr>
+                <w:sz w:val="20"/>
+                <w:szCs w:val="20"/>
+              </w:rPr>
+              <w:t>João</w:t>
+            </w:r>
+          </w:p>
+        </w:tc>
+        <w:tc>
+          <w:tcPr>
+            <w:tcW w:w="1820" w:type="dxa"/>
+          </w:tcPr>
+          <w:p>
+            <w:pPr>
+              <w:rPr>
+                <w:sz w:val="20"/>
+                <w:szCs w:val="20"/>
+              </w:rPr>
+            </w:pPr>
+            <w:r>
+              <w:rPr>
+                <w:sz w:val="20"/>
+                <w:szCs w:val="20"/>
+              </w:rPr>
+              <w:t>@171</w:t>
+            </w:r>
+          </w:p>
+        </w:tc>
+        <w:tc>
+          <w:tcPr>
+            <w:tcW w:w="5207" w:type="dxa"/>
+          </w:tcPr>
+          <w:p>
+            <w:pPr>
+              <w:rPr>
+                <w:sz w:val="20"/>
+                <w:szCs w:val="20"/>
+              </w:rPr>
+            </w:pPr>
+            <w:r>
+              <w:rPr>
+                <w:sz w:val="20"/>
+                <w:szCs w:val="20"/>
+              </w:rPr>
+              <w:t>Hospital do Porto</w:t>
+            </w:r>
           </w:p>
         </w:tc>
       </w:tr>
       <w:tr>
         <w:tc>
           <w:tcPr>
-            <w:tcW w:w="1417" w:type="dxa"/>
+            <w:tcW w:w="1346" w:type="dxa"/>
           </w:tcPr>
           <w:p>
             <w:pPr>
@@ -3350,48 +3196,78 @@
         </w:tc>
         <w:tc>
           <w:tcPr>
-            <w:tcW w:w="1417" w:type="dxa"/>
-          </w:tcPr>
-          <w:p>
-            <w:pPr>
-              <w:rPr>
-                <w:sz w:val="20"/>
-                <w:szCs w:val="20"/>
-              </w:rPr>
-            </w:pPr>
-          </w:p>
-        </w:tc>
-        <w:tc>
-          <w:tcPr>
-            <w:tcW w:w="1417" w:type="dxa"/>
-          </w:tcPr>
-          <w:p>
-            <w:pPr>
-              <w:rPr>
-                <w:sz w:val="20"/>
-                <w:szCs w:val="20"/>
-              </w:rPr>
-            </w:pPr>
-          </w:p>
-        </w:tc>
-        <w:tc>
-          <w:tcPr>
-            <w:tcW w:w="5519" w:type="dxa"/>
-          </w:tcPr>
-          <w:p>
-            <w:pPr>
-              <w:rPr>
-                <w:sz w:val="20"/>
-                <w:szCs w:val="20"/>
-              </w:rPr>
-            </w:pPr>
+            <w:tcW w:w="1397" w:type="dxa"/>
+          </w:tcPr>
+          <w:p>
+            <w:pPr>
+              <w:rPr>
+                <w:sz w:val="20"/>
+                <w:szCs w:val="20"/>
+              </w:rPr>
+            </w:pPr>
+            <w:r>
+              <w:rPr>
+                <w:sz w:val="20"/>
+                <w:szCs w:val="20"/>
+              </w:rPr>
+              <w:t>Júlia</w:t>
+            </w:r>
+          </w:p>
+        </w:tc>
+        <w:tc>
+          <w:tcPr>
+            <w:tcW w:w="1820" w:type="dxa"/>
+          </w:tcPr>
+          <w:p>
+            <w:pPr>
+              <w:rPr>
+                <w:sz w:val="20"/>
+                <w:szCs w:val="20"/>
+              </w:rPr>
+            </w:pPr>
+            <w:proofErr w:type="gramStart"/>
+            <w:r>
+              <w:rPr>
+                <w:sz w:val="20"/>
+                <w:szCs w:val="20"/>
+              </w:rPr>
+              <w:t>{ neurocirurgia</w:t>
+            </w:r>
+            <w:proofErr w:type="gramEnd"/>
+            <w:r>
+              <w:rPr>
+                <w:sz w:val="20"/>
+                <w:szCs w:val="20"/>
+              </w:rPr>
+              <w:t>, neurologia }</w:t>
+            </w:r>
+          </w:p>
+        </w:tc>
+        <w:tc>
+          <w:tcPr>
+            <w:tcW w:w="5207" w:type="dxa"/>
+          </w:tcPr>
+          <w:p>
+            <w:pPr>
+              <w:rPr>
+                <w:sz w:val="20"/>
+                <w:szCs w:val="20"/>
+              </w:rPr>
+            </w:pPr>
+            <w:r>
+              <w:rPr>
+                <w:sz w:val="20"/>
+                <w:szCs w:val="20"/>
+              </w:rPr>
+              <w:t>#111</w:t>
+            </w:r>
           </w:p>
         </w:tc>
       </w:tr>
       <w:tr>
         <w:tc>
           <w:tcPr>
-            <w:tcW w:w="1417" w:type="dxa"/>
+            <w:tcW w:w="1346" w:type="dxa"/>
           </w:tcPr>
           <w:p>
             <w:pPr>
@@ -3411,48 +3287,69 @@
         </w:tc>
         <w:tc>
           <w:tcPr>
-            <w:tcW w:w="1417" w:type="dxa"/>
-          </w:tcPr>
-          <w:p>
-            <w:pPr>
-              <w:rPr>
-                <w:sz w:val="20"/>
-                <w:szCs w:val="20"/>
-              </w:rPr>
-            </w:pPr>
-          </w:p>
-        </w:tc>
-        <w:tc>
-          <w:tcPr>
-            <w:tcW w:w="1417" w:type="dxa"/>
-          </w:tcPr>
-          <w:p>
-            <w:pPr>
-              <w:rPr>
-                <w:sz w:val="20"/>
-                <w:szCs w:val="20"/>
-              </w:rPr>
-            </w:pPr>
-          </w:p>
-        </w:tc>
-        <w:tc>
-          <w:tcPr>
-            <w:tcW w:w="5519" w:type="dxa"/>
-          </w:tcPr>
-          <w:p>
-            <w:pPr>
-              <w:rPr>
-                <w:sz w:val="20"/>
-                <w:szCs w:val="20"/>
-              </w:rPr>
-            </w:pPr>
+            <w:tcW w:w="1397" w:type="dxa"/>
+          </w:tcPr>
+          <w:p>
+            <w:pPr>
+              <w:rPr>
+                <w:sz w:val="20"/>
+                <w:szCs w:val="20"/>
+              </w:rPr>
+            </w:pPr>
+            <w:r>
+              <w:rPr>
+                <w:sz w:val="20"/>
+                <w:szCs w:val="20"/>
+              </w:rPr>
+              <w:t>Renato</w:t>
+            </w:r>
+          </w:p>
+        </w:tc>
+        <w:tc>
+          <w:tcPr>
+            <w:tcW w:w="1820" w:type="dxa"/>
+          </w:tcPr>
+          <w:p>
+            <w:pPr>
+              <w:rPr>
+                <w:sz w:val="20"/>
+                <w:szCs w:val="20"/>
+              </w:rPr>
+            </w:pPr>
+            <w:r>
+              <w:rPr>
+                <w:sz w:val="20"/>
+                <w:szCs w:val="20"/>
+              </w:rPr>
+              <w:t>#145</w:t>
+            </w:r>
+          </w:p>
+        </w:tc>
+        <w:tc>
+          <w:tcPr>
+            <w:tcW w:w="5207" w:type="dxa"/>
+          </w:tcPr>
+          <w:p>
+            <w:pPr>
+              <w:rPr>
+                <w:sz w:val="20"/>
+                <w:szCs w:val="20"/>
+              </w:rPr>
+            </w:pPr>
+            <w:r>
+              <w:rPr>
+                <w:sz w:val="20"/>
+                <w:szCs w:val="20"/>
+              </w:rPr>
+              <w:t>#167</w:t>
+            </w:r>
           </w:p>
         </w:tc>
       </w:tr>
       <w:tr>
         <w:tc>
           <w:tcPr>
-            <w:tcW w:w="1417" w:type="dxa"/>
+            <w:tcW w:w="1346" w:type="dxa"/>
           </w:tcPr>
           <w:p>
             <w:pPr>
@@ -3472,290 +3369,84 @@
         </w:tc>
         <w:tc>
           <w:tcPr>
-            <w:tcW w:w="1417" w:type="dxa"/>
-          </w:tcPr>
-          <w:p>
-            <w:pPr>
-              <w:rPr>
-                <w:sz w:val="20"/>
-                <w:szCs w:val="20"/>
-              </w:rPr>
-            </w:pPr>
-          </w:p>
-        </w:tc>
-        <w:tc>
-          <w:tcPr>
-            <w:tcW w:w="1417" w:type="dxa"/>
-          </w:tcPr>
-          <w:p>
-            <w:pPr>
-              <w:rPr>
-                <w:sz w:val="20"/>
-                <w:szCs w:val="20"/>
-              </w:rPr>
-            </w:pPr>
-          </w:p>
-        </w:tc>
-        <w:tc>
-          <w:tcPr>
-            <w:tcW w:w="5519" w:type="dxa"/>
-          </w:tcPr>
-          <w:p>
-            <w:pPr>
-              <w:rPr>
-                <w:sz w:val="20"/>
-                <w:szCs w:val="20"/>
-              </w:rPr>
-            </w:pPr>
-          </w:p>
-        </w:tc>
-      </w:tr>
-      <w:tr>
-        <w:tc>
-          <w:tcPr>
-            <w:tcW w:w="1417" w:type="dxa"/>
-          </w:tcPr>
-          <w:p>
-            <w:pPr>
-              <w:rPr>
-                <w:sz w:val="20"/>
-                <w:szCs w:val="20"/>
-              </w:rPr>
-            </w:pPr>
-            <w:r>
-              <w:rPr>
-                <w:sz w:val="20"/>
-                <w:szCs w:val="20"/>
-              </w:rPr>
-              <w:t>16</w:t>
-            </w:r>
-          </w:p>
-        </w:tc>
-        <w:tc>
-          <w:tcPr>
-            <w:tcW w:w="1417" w:type="dxa"/>
-          </w:tcPr>
-          <w:p>
-            <w:pPr>
-              <w:rPr>
-                <w:sz w:val="20"/>
-                <w:szCs w:val="20"/>
-              </w:rPr>
-            </w:pPr>
-          </w:p>
-        </w:tc>
-        <w:tc>
-          <w:tcPr>
-            <w:tcW w:w="1417" w:type="dxa"/>
-          </w:tcPr>
-          <w:p>
-            <w:pPr>
-              <w:rPr>
-                <w:sz w:val="20"/>
-                <w:szCs w:val="20"/>
-              </w:rPr>
-            </w:pPr>
-          </w:p>
-        </w:tc>
-        <w:tc>
-          <w:tcPr>
-            <w:tcW w:w="5519" w:type="dxa"/>
-          </w:tcPr>
-          <w:p>
-            <w:pPr>
-              <w:rPr>
-                <w:sz w:val="20"/>
-                <w:szCs w:val="20"/>
-              </w:rPr>
-            </w:pPr>
-          </w:p>
-        </w:tc>
-      </w:tr>
-      <w:tr>
-        <w:tc>
-          <w:tcPr>
-            <w:tcW w:w="1417" w:type="dxa"/>
-          </w:tcPr>
-          <w:p>
-            <w:pPr>
-              <w:rPr>
-                <w:sz w:val="20"/>
-                <w:szCs w:val="20"/>
-              </w:rPr>
-            </w:pPr>
-            <w:r>
-              <w:rPr>
-                <w:sz w:val="20"/>
-                <w:szCs w:val="20"/>
-              </w:rPr>
-              <w:t>17</w:t>
-            </w:r>
-          </w:p>
-        </w:tc>
-        <w:tc>
-          <w:tcPr>
-            <w:tcW w:w="1417" w:type="dxa"/>
-          </w:tcPr>
-          <w:p>
-            <w:pPr>
-              <w:rPr>
-                <w:sz w:val="20"/>
-                <w:szCs w:val="20"/>
-              </w:rPr>
-            </w:pPr>
-          </w:p>
-        </w:tc>
-        <w:tc>
-          <w:tcPr>
-            <w:tcW w:w="1417" w:type="dxa"/>
-          </w:tcPr>
-          <w:p>
-            <w:pPr>
-              <w:rPr>
-                <w:sz w:val="20"/>
-                <w:szCs w:val="20"/>
-              </w:rPr>
-            </w:pPr>
-          </w:p>
-        </w:tc>
-        <w:tc>
-          <w:tcPr>
-            <w:tcW w:w="5519" w:type="dxa"/>
-          </w:tcPr>
-          <w:p>
-            <w:pPr>
-              <w:rPr>
-                <w:sz w:val="20"/>
-                <w:szCs w:val="20"/>
-              </w:rPr>
-            </w:pPr>
-          </w:p>
-        </w:tc>
-      </w:tr>
-      <w:tr>
-        <w:tc>
-          <w:tcPr>
-            <w:tcW w:w="1417" w:type="dxa"/>
-          </w:tcPr>
-          <w:p>
-            <w:pPr>
-              <w:rPr>
-                <w:sz w:val="20"/>
-                <w:szCs w:val="20"/>
-              </w:rPr>
-            </w:pPr>
-            <w:r>
-              <w:rPr>
-                <w:sz w:val="20"/>
-                <w:szCs w:val="20"/>
-              </w:rPr>
-              <w:t>18</w:t>
-            </w:r>
-          </w:p>
-        </w:tc>
-        <w:tc>
-          <w:tcPr>
-            <w:tcW w:w="1417" w:type="dxa"/>
-          </w:tcPr>
-          <w:p>
-            <w:pPr>
-              <w:rPr>
-                <w:sz w:val="20"/>
-                <w:szCs w:val="20"/>
-              </w:rPr>
-            </w:pPr>
-          </w:p>
-        </w:tc>
-        <w:tc>
-          <w:tcPr>
-            <w:tcW w:w="1417" w:type="dxa"/>
-          </w:tcPr>
-          <w:p>
-            <w:pPr>
-              <w:rPr>
-                <w:sz w:val="20"/>
-                <w:szCs w:val="20"/>
-              </w:rPr>
-            </w:pPr>
-          </w:p>
-        </w:tc>
-        <w:tc>
-          <w:tcPr>
-            <w:tcW w:w="5519" w:type="dxa"/>
-          </w:tcPr>
-          <w:p>
-            <w:pPr>
-              <w:rPr>
-                <w:sz w:val="20"/>
-                <w:szCs w:val="20"/>
-              </w:rPr>
-            </w:pPr>
-          </w:p>
-        </w:tc>
-      </w:tr>
-      <w:tr>
-        <w:tc>
-          <w:tcPr>
-            <w:tcW w:w="1417" w:type="dxa"/>
-          </w:tcPr>
-          <w:p>
-            <w:pPr>
-              <w:rPr>
-                <w:sz w:val="20"/>
-                <w:szCs w:val="20"/>
-              </w:rPr>
-            </w:pPr>
-            <w:r>
-              <w:rPr>
-                <w:sz w:val="20"/>
-                <w:szCs w:val="20"/>
-              </w:rPr>
-              <w:t>19</w:t>
-            </w:r>
-          </w:p>
-        </w:tc>
-        <w:tc>
-          <w:tcPr>
-            <w:tcW w:w="1417" w:type="dxa"/>
-          </w:tcPr>
-          <w:p>
-            <w:pPr>
-              <w:rPr>
-                <w:sz w:val="20"/>
-                <w:szCs w:val="20"/>
-              </w:rPr>
-            </w:pPr>
-          </w:p>
-        </w:tc>
-        <w:tc>
-          <w:tcPr>
-            <w:tcW w:w="1417" w:type="dxa"/>
-          </w:tcPr>
-          <w:p>
-            <w:pPr>
-              <w:rPr>
-                <w:sz w:val="20"/>
-                <w:szCs w:val="20"/>
-              </w:rPr>
-            </w:pPr>
-          </w:p>
-        </w:tc>
-        <w:tc>
-          <w:tcPr>
-            <w:tcW w:w="5519" w:type="dxa"/>
-          </w:tcPr>
-          <w:p>
-            <w:pPr>
-              <w:rPr>
-                <w:sz w:val="20"/>
-                <w:szCs w:val="20"/>
-              </w:rPr>
-            </w:pPr>
+            <w:tcW w:w="1397" w:type="dxa"/>
+          </w:tcPr>
+          <w:p>
+            <w:pPr>
+              <w:rPr>
+                <w:sz w:val="20"/>
+                <w:szCs w:val="20"/>
+              </w:rPr>
+            </w:pPr>
+            <w:r>
+              <w:rPr>
+                <w:sz w:val="20"/>
+                <w:szCs w:val="20"/>
+              </w:rPr>
+              <w:t>Filipe</w:t>
+            </w:r>
+          </w:p>
+        </w:tc>
+        <w:tc>
+          <w:tcPr>
+            <w:tcW w:w="1820" w:type="dxa"/>
+          </w:tcPr>
+          <w:p>
+            <w:pPr>
+              <w:rPr>
+                <w:sz w:val="20"/>
+                <w:szCs w:val="20"/>
+              </w:rPr>
+            </w:pPr>
+            <w:proofErr w:type="gramStart"/>
+            <w:r>
+              <w:rPr>
+                <w:sz w:val="20"/>
+                <w:szCs w:val="20"/>
+              </w:rPr>
+              <w:t>{ psicologia</w:t>
+            </w:r>
+            <w:proofErr w:type="gramEnd"/>
+            <w:r>
+              <w:rPr>
+                <w:sz w:val="20"/>
+                <w:szCs w:val="20"/>
+              </w:rPr>
+              <w:t>, psiquiatria }</w:t>
+            </w:r>
+          </w:p>
+        </w:tc>
+        <w:tc>
+          <w:tcPr>
+            <w:tcW w:w="5207" w:type="dxa"/>
+          </w:tcPr>
+          <w:p>
+            <w:pPr>
+              <w:rPr>
+                <w:sz w:val="20"/>
+                <w:szCs w:val="20"/>
+              </w:rPr>
+            </w:pPr>
+            <w:proofErr w:type="gramStart"/>
+            <w:r>
+              <w:rPr>
+                <w:sz w:val="20"/>
+                <w:szCs w:val="20"/>
+              </w:rPr>
+              <w:t>{ Hospital</w:t>
+            </w:r>
+            <w:proofErr w:type="gramEnd"/>
+            <w:r>
+              <w:rPr>
+                <w:sz w:val="20"/>
+                <w:szCs w:val="20"/>
+              </w:rPr>
+              <w:t xml:space="preserve"> de Guimarães, Hospital Privado de Guimarães, Hospital de Braga }</w:t>
+            </w:r>
           </w:p>
         </w:tc>
       </w:tr>
     </w:tbl>
-    <w:p/>
     <w:p>
       <w:r>
         <w:br w:type="page"/>
@@ -4710,8 +4401,6 @@
               </w:rPr>
               <w:t>3</w:t>
             </w:r>
-            <w:bookmarkStart w:id="0" w:name="_GoBack"/>
-            <w:bookmarkEnd w:id="0"/>
             <w:r>
               <w:rPr>
                 <w:sz w:val="20"/>
@@ -5806,7 +5495,10 @@
         </w:tc>
       </w:tr>
     </w:tbl>
-    <w:p/>
+    <w:p>
+      <w:bookmarkStart w:id="0" w:name="_GoBack"/>
+      <w:bookmarkEnd w:id="0"/>
+    </w:p>
     <w:sectPr>
       <w:pgSz w:w="11906" w:h="16838"/>
       <w:pgMar w:top="1417" w:right="1701" w:bottom="1417" w:left="1701" w:header="708" w:footer="708" w:gutter="0"/>

</xml_diff>

<commit_message>
Replace ConhecimentoImperfeito.docx - Ze 5 primeiras linhas, as proximas 3 sera po peixoto, o carlos fica com as outras 3. Eu fico com as restantes
</commit_message>
<xml_diff>
--- a/TP2/Conhecimento Imperfeito/ConhecimentoImperfeito.docx
+++ b/TP2/Conhecimento Imperfeito/ConhecimentoImperfeito.docx
@@ -3,16 +3,11 @@
 <w:document xmlns:wpc="http://schemas.microsoft.com/office/word/2010/wordprocessingCanvas" xmlns:cx="http://schemas.microsoft.com/office/drawing/2014/chartex" xmlns:cx1="http://schemas.microsoft.com/office/drawing/2015/9/8/chartex" xmlns:cx2="http://schemas.microsoft.com/office/drawing/2015/10/21/chartex" xmlns:cx3="http://schemas.microsoft.com/office/drawing/2016/5/9/chartex" xmlns:cx4="http://schemas.microsoft.com/office/drawing/2016/5/10/chartex" xmlns:cx5="http://schemas.microsoft.com/office/drawing/2016/5/11/chartex" xmlns:cx6="http://schemas.microsoft.com/office/drawing/2016/5/12/chartex" xmlns:cx7="http://schemas.microsoft.com/office/drawing/2016/5/13/chartex" xmlns:cx8="http://schemas.microsoft.com/office/drawing/2016/5/14/chartex" xmlns:mc="http://schemas.openxmlformats.org/markup-compatibility/2006" xmlns:aink="http://schemas.microsoft.com/office/drawing/2016/ink" xmlns:am3d="http://schemas.microsoft.com/office/drawing/2017/model3d" xmlns:o="urn:schemas-microsoft-com:office:office" xmlns:r="http://schemas.openxmlformats.org/officeDocument/2006/relationships" xmlns:m="http://schemas.openxmlformats.org/officeDocument/2006/math" xmlns:v="urn:schemas-microsoft-com:vml" xmlns:wp14="http://schemas.microsoft.com/office/word/2010/wordprocessingDrawing" xmlns:wp="http://schemas.openxmlformats.org/drawingml/2006/wordprocessingDrawing" xmlns:w10="urn:schemas-microsoft-com:office:word" xmlns:w="http://schemas.openxmlformats.org/wordprocessingml/2006/main" xmlns:w14="http://schemas.microsoft.com/office/word/2010/wordml" xmlns:w15="http://schemas.microsoft.com/office/word/2012/wordml" xmlns:w16cid="http://schemas.microsoft.com/office/word/2016/wordml/cid" xmlns:w16se="http://schemas.microsoft.com/office/word/2015/wordml/symex" xmlns:wpg="http://schemas.microsoft.com/office/word/2010/wordprocessingGroup" xmlns:wpi="http://schemas.microsoft.com/office/word/2010/wordprocessingInk" xmlns:wne="http://schemas.microsoft.com/office/word/2006/wordml" xmlns:wps="http://schemas.microsoft.com/office/word/2010/wordprocessingShape" mc:Ignorable="w14 w15 w16se w16cid wp14">
   <w:body>
     <w:p>
-      <w:proofErr w:type="spellStart"/>
       <w:r>
         <w:t>R</w:t>
       </w:r>
       <w:r>
-        <w:t>Notação</w:t>
-      </w:r>
-      <w:proofErr w:type="spellEnd"/>
-      <w:r>
-        <w:t xml:space="preserve">: </w:t>
+        <w:t xml:space="preserve">Notação: </w:t>
       </w:r>
     </w:p>
     <w:p>
@@ -22,71 +17,23 @@
     </w:p>
     <w:p>
       <w:r>
-        <w:t>Impreciso -&gt; #AAA;</w:t>
+        <w:t>Incerto</w:t>
+      </w:r>
+      <w:r>
+        <w:t xml:space="preserve"> -&gt; #AAA;</w:t>
       </w:r>
     </w:p>
     <w:p>
       <w:r>
-        <w:t>Indeterminado -&gt; {</w:t>
+        <w:t>Impreciso</w:t>
       </w:r>
-      <w:proofErr w:type="spellStart"/>
-      <w:proofErr w:type="gramStart"/>
       <w:r>
-        <w:t>a,b</w:t>
-      </w:r>
-      <w:proofErr w:type="spellEnd"/>
-      <w:proofErr w:type="gramEnd"/>
-      <w:r>
-        <w:t>} -&gt; a ou b; [</w:t>
-      </w:r>
-      <w:proofErr w:type="spellStart"/>
-      <w:r>
-        <w:t>a,b</w:t>
-      </w:r>
-      <w:proofErr w:type="spellEnd"/>
-      <w:r>
-        <w:t>] -&gt; de a até b;</w:t>
+        <w:t xml:space="preserve"> -&gt; {a,b} -&gt; a ou b; [a,b] -&gt; de a até b;</w:t>
       </w:r>
     </w:p>
     <w:p>
       <w:r>
-        <w:t>(</w:t>
-      </w:r>
-      <w:proofErr w:type="spellStart"/>
-      <w:proofErr w:type="gramStart"/>
-      <w:r>
-        <w:t>a,b</w:t>
-      </w:r>
-      <w:proofErr w:type="spellEnd"/>
-      <w:proofErr w:type="gramEnd"/>
-      <w:r>
-        <w:t xml:space="preserve">) -&gt; representa a lista de possibilidades </w:t>
-      </w:r>
-    </w:p>
-    <w:p>
-      <w:r>
-        <w:rPr>
-          <w:highlight w:val="yellow"/>
-        </w:rPr>
-        <w:t>Vai ser mesmo para ter 20 entradas? Se calhar pode ser demais depoi</w:t>
-      </w:r>
-      <w:r>
-        <w:rPr>
-          <w:highlight w:val="yellow"/>
-        </w:rPr>
-        <w:t>s. Eu vou deixar a</w:t>
-      </w:r>
-      <w:r>
-        <w:rPr>
-          <w:highlight w:val="yellow"/>
-        </w:rPr>
-        <w:t>s</w:t>
-      </w:r>
-      <w:r>
-        <w:rPr>
-          <w:highlight w:val="yellow"/>
-        </w:rPr>
-        <w:t>sim, mas se calhar não vai ser preciso, senão vamos ter muitos cuidados.</w:t>
+        <w:t xml:space="preserve">(a,b) -&gt; representa a lista de possibilidades </w:t>
       </w:r>
     </w:p>
     <w:p>
@@ -260,37 +207,12 @@
                 <w:szCs w:val="20"/>
               </w:rPr>
             </w:pPr>
-            <w:proofErr w:type="gramStart"/>
-            <w:r>
-              <w:rPr>
-                <w:sz w:val="20"/>
-                <w:szCs w:val="20"/>
-              </w:rPr>
-              <w:t>morada( ‘</w:t>
-            </w:r>
-            <w:proofErr w:type="gramEnd"/>
-            <w:r>
-              <w:rPr>
-                <w:sz w:val="20"/>
-                <w:szCs w:val="20"/>
-              </w:rPr>
-              <w:t>Rua do Louro’ , ‘Caldelas’ , ‘</w:t>
-            </w:r>
-            <w:proofErr w:type="spellStart"/>
-            <w:r>
-              <w:rPr>
-                <w:sz w:val="20"/>
-                <w:szCs w:val="20"/>
-              </w:rPr>
-              <w:t>Guimaraes</w:t>
-            </w:r>
-            <w:proofErr w:type="spellEnd"/>
-            <w:r>
-              <w:rPr>
-                <w:sz w:val="20"/>
-                <w:szCs w:val="20"/>
-              </w:rPr>
-              <w:t>’ )</w:t>
+            <w:r>
+              <w:rPr>
+                <w:sz w:val="20"/>
+                <w:szCs w:val="20"/>
+              </w:rPr>
+              <w:t>morada( ‘Rua do Louro’ , ‘Caldelas’ , ‘Guimaraes’ )</w:t>
             </w:r>
           </w:p>
         </w:tc>
@@ -367,37 +289,12 @@
                 <w:szCs w:val="20"/>
               </w:rPr>
             </w:pPr>
-            <w:proofErr w:type="gramStart"/>
-            <w:r>
-              <w:rPr>
-                <w:sz w:val="20"/>
-                <w:szCs w:val="20"/>
-              </w:rPr>
-              <w:t>morada( ‘</w:t>
-            </w:r>
-            <w:proofErr w:type="gramEnd"/>
-            <w:r>
-              <w:rPr>
-                <w:sz w:val="20"/>
-                <w:szCs w:val="20"/>
-              </w:rPr>
-              <w:t>Rua do Louro’ , ‘Caldelas’ , ‘</w:t>
-            </w:r>
-            <w:proofErr w:type="spellStart"/>
-            <w:r>
-              <w:rPr>
-                <w:sz w:val="20"/>
-                <w:szCs w:val="20"/>
-              </w:rPr>
-              <w:t>Guimaraes</w:t>
-            </w:r>
-            <w:proofErr w:type="spellEnd"/>
-            <w:r>
-              <w:rPr>
-                <w:sz w:val="20"/>
-                <w:szCs w:val="20"/>
-              </w:rPr>
-              <w:t>’ )</w:t>
+            <w:r>
+              <w:rPr>
+                <w:sz w:val="20"/>
+                <w:szCs w:val="20"/>
+              </w:rPr>
+              <w:t>morada( ‘Rua do Louro’ , ‘Caldelas’ , ‘Guimaraes’ )</w:t>
             </w:r>
           </w:p>
         </w:tc>
@@ -556,21 +453,12 @@
                 <w:szCs w:val="20"/>
               </w:rPr>
             </w:pPr>
-            <w:proofErr w:type="gramStart"/>
-            <w:r>
-              <w:rPr>
-                <w:sz w:val="20"/>
-                <w:szCs w:val="20"/>
-              </w:rPr>
-              <w:t>morada( ‘</w:t>
-            </w:r>
-            <w:proofErr w:type="gramEnd"/>
-            <w:r>
-              <w:rPr>
-                <w:sz w:val="20"/>
-                <w:szCs w:val="20"/>
-              </w:rPr>
-              <w:t>Rua do</w:t>
+            <w:r>
+              <w:rPr>
+                <w:sz w:val="20"/>
+                <w:szCs w:val="20"/>
+              </w:rPr>
+              <w:t>morada( ‘Rua do</w:t>
             </w:r>
             <w:r>
               <w:rPr>
@@ -584,23 +472,7 @@
                 <w:sz w:val="20"/>
                 <w:szCs w:val="20"/>
               </w:rPr>
-              <w:t>’ , ‘Caldelas’ , ‘</w:t>
-            </w:r>
-            <w:proofErr w:type="spellStart"/>
-            <w:r>
-              <w:rPr>
-                <w:sz w:val="20"/>
-                <w:szCs w:val="20"/>
-              </w:rPr>
-              <w:t>Guimaraes</w:t>
-            </w:r>
-            <w:proofErr w:type="spellEnd"/>
-            <w:r>
-              <w:rPr>
-                <w:sz w:val="20"/>
-                <w:szCs w:val="20"/>
-              </w:rPr>
-              <w:t>’ )</w:t>
+              <w:t>’ , ‘Caldelas’ , ‘Guimaraes’ )</w:t>
             </w:r>
           </w:p>
         </w:tc>
@@ -677,21 +549,12 @@
                 <w:szCs w:val="20"/>
               </w:rPr>
             </w:pPr>
-            <w:proofErr w:type="gramStart"/>
-            <w:r>
-              <w:rPr>
-                <w:sz w:val="20"/>
-                <w:szCs w:val="20"/>
-              </w:rPr>
-              <w:t>morada( ‘</w:t>
-            </w:r>
-            <w:proofErr w:type="gramEnd"/>
-            <w:r>
-              <w:rPr>
-                <w:sz w:val="20"/>
-                <w:szCs w:val="20"/>
-              </w:rPr>
-              <w:t>Rua d</w:t>
+            <w:r>
+              <w:rPr>
+                <w:sz w:val="20"/>
+                <w:szCs w:val="20"/>
+              </w:rPr>
+              <w:t>morada( ‘Rua d</w:t>
             </w:r>
             <w:r>
               <w:rPr>
@@ -733,23 +596,7 @@
                 <w:sz w:val="20"/>
                 <w:szCs w:val="20"/>
               </w:rPr>
-              <w:t>’ , ‘</w:t>
-            </w:r>
-            <w:proofErr w:type="spellStart"/>
-            <w:r>
-              <w:rPr>
-                <w:sz w:val="20"/>
-                <w:szCs w:val="20"/>
-              </w:rPr>
-              <w:t>Guimaraes</w:t>
-            </w:r>
-            <w:proofErr w:type="spellEnd"/>
-            <w:r>
-              <w:rPr>
-                <w:sz w:val="20"/>
-                <w:szCs w:val="20"/>
-              </w:rPr>
-              <w:t>’ )</w:t>
+              <w:t>’ , ‘Guimaraes’ )</w:t>
             </w:r>
           </w:p>
         </w:tc>
@@ -826,21 +673,12 @@
                 <w:szCs w:val="20"/>
               </w:rPr>
             </w:pPr>
-            <w:proofErr w:type="gramStart"/>
-            <w:r>
-              <w:rPr>
-                <w:sz w:val="20"/>
-                <w:szCs w:val="20"/>
-              </w:rPr>
-              <w:t>morada( ‘</w:t>
-            </w:r>
-            <w:proofErr w:type="gramEnd"/>
-            <w:r>
-              <w:rPr>
-                <w:sz w:val="20"/>
-                <w:szCs w:val="20"/>
-              </w:rPr>
-              <w:t xml:space="preserve">Rua do </w:t>
+            <w:r>
+              <w:rPr>
+                <w:sz w:val="20"/>
+                <w:szCs w:val="20"/>
+              </w:rPr>
+              <w:t xml:space="preserve">morada( ‘Rua do </w:t>
             </w:r>
             <w:r>
               <w:rPr>
@@ -1001,7 +839,6 @@
                 <w:szCs w:val="20"/>
               </w:rPr>
             </w:pPr>
-            <w:proofErr w:type="spellStart"/>
             <w:r>
               <w:rPr>
                 <w:sz w:val="20"/>
@@ -1009,7 +846,6 @@
               </w:rPr>
               <w:t>Helder</w:t>
             </w:r>
-            <w:proofErr w:type="spellEnd"/>
           </w:p>
         </w:tc>
         <w:tc>
@@ -1023,21 +859,12 @@
                 <w:szCs w:val="20"/>
               </w:rPr>
             </w:pPr>
-            <w:proofErr w:type="gramStart"/>
-            <w:r>
-              <w:rPr>
-                <w:sz w:val="20"/>
-                <w:szCs w:val="20"/>
-              </w:rPr>
-              <w:t>[ 15</w:t>
-            </w:r>
-            <w:proofErr w:type="gramEnd"/>
-            <w:r>
-              <w:rPr>
-                <w:sz w:val="20"/>
-                <w:szCs w:val="20"/>
-              </w:rPr>
-              <w:t>,18 ]</w:t>
+            <w:r>
+              <w:rPr>
+                <w:sz w:val="20"/>
+                <w:szCs w:val="20"/>
+              </w:rPr>
+              <w:t>[ 15,18 ]</w:t>
             </w:r>
           </w:p>
         </w:tc>
@@ -1052,21 +879,12 @@
                 <w:szCs w:val="20"/>
               </w:rPr>
             </w:pPr>
-            <w:proofErr w:type="gramStart"/>
-            <w:r>
-              <w:rPr>
-                <w:sz w:val="20"/>
-                <w:szCs w:val="20"/>
-              </w:rPr>
-              <w:t>morada( ‘</w:t>
-            </w:r>
-            <w:proofErr w:type="gramEnd"/>
-            <w:r>
-              <w:rPr>
-                <w:sz w:val="20"/>
-                <w:szCs w:val="20"/>
-              </w:rPr>
-              <w:t>Rua d</w:t>
+            <w:r>
+              <w:rPr>
+                <w:sz w:val="20"/>
+                <w:szCs w:val="20"/>
+              </w:rPr>
+              <w:t>morada( ‘Rua d</w:t>
             </w:r>
             <w:r>
               <w:rPr>
@@ -1165,21 +983,12 @@
                 <w:szCs w:val="20"/>
               </w:rPr>
             </w:pPr>
-            <w:proofErr w:type="gramStart"/>
-            <w:r>
-              <w:rPr>
-                <w:sz w:val="20"/>
-                <w:szCs w:val="20"/>
-              </w:rPr>
-              <w:t>{ 30</w:t>
-            </w:r>
-            <w:proofErr w:type="gramEnd"/>
-            <w:r>
-              <w:rPr>
-                <w:sz w:val="20"/>
-                <w:szCs w:val="20"/>
-              </w:rPr>
-              <w:t>,50 }</w:t>
+            <w:r>
+              <w:rPr>
+                <w:sz w:val="20"/>
+                <w:szCs w:val="20"/>
+              </w:rPr>
+              <w:t>{ 30,50 }</w:t>
             </w:r>
           </w:p>
         </w:tc>
@@ -1194,21 +1003,12 @@
                 <w:szCs w:val="20"/>
               </w:rPr>
             </w:pPr>
-            <w:proofErr w:type="gramStart"/>
-            <w:r>
-              <w:rPr>
-                <w:sz w:val="20"/>
-                <w:szCs w:val="20"/>
-              </w:rPr>
-              <w:t>morada( ‘</w:t>
-            </w:r>
-            <w:proofErr w:type="gramEnd"/>
-            <w:r>
-              <w:rPr>
-                <w:sz w:val="20"/>
-                <w:szCs w:val="20"/>
-              </w:rPr>
-              <w:t xml:space="preserve">Rua do </w:t>
+            <w:r>
+              <w:rPr>
+                <w:sz w:val="20"/>
+                <w:szCs w:val="20"/>
+              </w:rPr>
+              <w:t xml:space="preserve">morada( ‘Rua do </w:t>
             </w:r>
             <w:r>
               <w:rPr>
@@ -1229,46 +1029,14 @@
                 <w:sz w:val="20"/>
                 <w:szCs w:val="20"/>
               </w:rPr>
-              <w:t>{ ‘Briteiros’,’</w:t>
-            </w:r>
-            <w:proofErr w:type="spellStart"/>
-            <w:r>
-              <w:rPr>
-                <w:sz w:val="20"/>
-                <w:szCs w:val="20"/>
-              </w:rPr>
-              <w:t>S.Clemente</w:t>
-            </w:r>
-            <w:proofErr w:type="spellEnd"/>
-            <w:r>
-              <w:rPr>
-                <w:sz w:val="20"/>
-                <w:szCs w:val="20"/>
-              </w:rPr>
-              <w:t>’ }</w:t>
-            </w:r>
-            <w:r>
-              <w:rPr>
-                <w:sz w:val="20"/>
-                <w:szCs w:val="20"/>
-              </w:rPr>
-              <w:t xml:space="preserve"> , ‘</w:t>
-            </w:r>
-            <w:proofErr w:type="spellStart"/>
-            <w:r>
-              <w:rPr>
-                <w:sz w:val="20"/>
-                <w:szCs w:val="20"/>
-              </w:rPr>
-              <w:t>Guimaraes</w:t>
-            </w:r>
-            <w:proofErr w:type="spellEnd"/>
-            <w:r>
-              <w:rPr>
-                <w:sz w:val="20"/>
-                <w:szCs w:val="20"/>
-              </w:rPr>
-              <w:t>’ )</w:t>
+              <w:t>{ ‘Briteiros’,’S.Clemente’ }</w:t>
+            </w:r>
+            <w:r>
+              <w:rPr>
+                <w:sz w:val="20"/>
+                <w:szCs w:val="20"/>
+              </w:rPr>
+              <w:t xml:space="preserve"> , ‘Guimaraes’ )</w:t>
             </w:r>
           </w:p>
         </w:tc>
@@ -1345,21 +1113,12 @@
                 <w:szCs w:val="20"/>
               </w:rPr>
             </w:pPr>
-            <w:proofErr w:type="gramStart"/>
-            <w:r>
-              <w:rPr>
-                <w:sz w:val="20"/>
-                <w:szCs w:val="20"/>
-              </w:rPr>
-              <w:t>morada( ‘</w:t>
-            </w:r>
-            <w:proofErr w:type="gramEnd"/>
-            <w:r>
-              <w:rPr>
-                <w:sz w:val="20"/>
-                <w:szCs w:val="20"/>
-              </w:rPr>
-              <w:t>Rua d</w:t>
+            <w:r>
+              <w:rPr>
+                <w:sz w:val="20"/>
+                <w:szCs w:val="20"/>
+              </w:rPr>
+              <w:t>morada( ‘Rua d</w:t>
             </w:r>
             <w:r>
               <w:rPr>
@@ -1438,37 +1197,12 @@
                 <w:szCs w:val="20"/>
               </w:rPr>
             </w:pPr>
-            <w:proofErr w:type="gramStart"/>
-            <w:r>
-              <w:rPr>
-                <w:sz w:val="20"/>
-                <w:szCs w:val="20"/>
-              </w:rPr>
-              <w:t xml:space="preserve">{ </w:t>
-            </w:r>
-            <w:proofErr w:type="spellStart"/>
-            <w:r>
-              <w:rPr>
-                <w:sz w:val="20"/>
-                <w:szCs w:val="20"/>
-              </w:rPr>
-              <w:t>Marta</w:t>
-            </w:r>
-            <w:proofErr w:type="gramEnd"/>
-            <w:r>
-              <w:rPr>
-                <w:sz w:val="20"/>
-                <w:szCs w:val="20"/>
-              </w:rPr>
-              <w:t>,Mara</w:t>
-            </w:r>
-            <w:proofErr w:type="spellEnd"/>
-            <w:r>
-              <w:rPr>
-                <w:sz w:val="20"/>
-                <w:szCs w:val="20"/>
-              </w:rPr>
-              <w:t xml:space="preserve"> }</w:t>
+            <w:r>
+              <w:rPr>
+                <w:sz w:val="20"/>
+                <w:szCs w:val="20"/>
+              </w:rPr>
+              <w:t>{ Marta,Mara }</w:t>
             </w:r>
           </w:p>
         </w:tc>
@@ -1503,21 +1237,12 @@
                 <w:szCs w:val="20"/>
               </w:rPr>
             </w:pPr>
-            <w:proofErr w:type="gramStart"/>
-            <w:r>
-              <w:rPr>
-                <w:sz w:val="20"/>
-                <w:szCs w:val="20"/>
-              </w:rPr>
-              <w:t>morada( ‘</w:t>
-            </w:r>
-            <w:proofErr w:type="gramEnd"/>
-            <w:r>
-              <w:rPr>
-                <w:sz w:val="20"/>
-                <w:szCs w:val="20"/>
-              </w:rPr>
-              <w:t xml:space="preserve">Rua do </w:t>
+            <w:r>
+              <w:rPr>
+                <w:sz w:val="20"/>
+                <w:szCs w:val="20"/>
+              </w:rPr>
+              <w:t xml:space="preserve">morada( ‘Rua do </w:t>
             </w:r>
             <w:r>
               <w:rPr>
@@ -1545,31 +1270,22 @@
                 <w:sz w:val="20"/>
                 <w:szCs w:val="20"/>
               </w:rPr>
-              <w:t xml:space="preserve">’ , </w:t>
-            </w:r>
-            <w:r>
-              <w:rPr>
-                <w:sz w:val="20"/>
-                <w:szCs w:val="20"/>
-              </w:rPr>
-              <w:t>#011</w:t>
-            </w:r>
-            <w:r>
-              <w:rPr>
-                <w:sz w:val="20"/>
-                <w:szCs w:val="20"/>
-                <w:highlight w:val="yellow"/>
-              </w:rPr>
-              <w:t>(se calhar aqui era melhor conjunto)</w:t>
-            </w:r>
-            <w:r>
-              <w:rPr>
-                <w:sz w:val="20"/>
-                <w:szCs w:val="20"/>
-              </w:rPr>
-              <w:t xml:space="preserve"> )</w:t>
-            </w:r>
-            <w:proofErr w:type="spellStart"/>
+              <w:t>’ ,</w:t>
+            </w:r>
+            <w:r>
+              <w:rPr>
+                <w:sz w:val="20"/>
+                <w:szCs w:val="20"/>
+              </w:rPr>
+              <w:t xml:space="preserve"> {‘Braga’,’Guimaraes’}</w:t>
+            </w:r>
+            <w:r>
+              <w:rPr>
+                <w:sz w:val="20"/>
+                <w:szCs w:val="20"/>
+              </w:rPr>
+              <w:t>)</w:t>
+            </w:r>
           </w:p>
         </w:tc>
       </w:tr>
@@ -1605,7 +1321,6 @@
                 <w:szCs w:val="20"/>
               </w:rPr>
             </w:pPr>
-            <w:proofErr w:type="spellEnd"/>
             <w:r>
               <w:rPr>
                 <w:sz w:val="20"/>
@@ -1641,26 +1356,18 @@
           </w:tcPr>
           <w:p>
             <w:pPr>
-              <w:rPr>
-                <w:sz w:val="20"/>
-                <w:szCs w:val="20"/>
-              </w:rPr>
-            </w:pPr>
-            <w:proofErr w:type="gramStart"/>
-            <w:r>
-              <w:rPr>
-                <w:sz w:val="20"/>
-                <w:szCs w:val="20"/>
-              </w:rPr>
-              <w:t>morada( ‘</w:t>
-            </w:r>
-            <w:proofErr w:type="gramEnd"/>
-            <w:r>
-              <w:rPr>
-                <w:sz w:val="20"/>
-                <w:szCs w:val="20"/>
-              </w:rPr>
-              <w:t>Rua do L</w:t>
+              <w:ind w:left="708" w:hanging="708"/>
+              <w:rPr>
+                <w:sz w:val="20"/>
+                <w:szCs w:val="20"/>
+              </w:rPr>
+            </w:pPr>
+            <w:r>
+              <w:rPr>
+                <w:sz w:val="20"/>
+                <w:szCs w:val="20"/>
+              </w:rPr>
+              <w:t>morada( ‘Rua do L</w:t>
             </w:r>
             <w:r>
               <w:rPr>
@@ -1680,10 +1387,11 @@
               <w:rPr>
                 <w:sz w:val="20"/>
                 <w:szCs w:val="20"/>
-                <w:highlight w:val="yellow"/>
-              </w:rPr>
-              <w:t>Anais</w:t>
-            </w:r>
+              </w:rPr>
+              <w:t>Amais</w:t>
+            </w:r>
+            <w:bookmarkStart w:id="0" w:name="_GoBack"/>
+            <w:bookmarkEnd w:id="0"/>
             <w:r>
               <w:rPr>
                 <w:sz w:val="20"/>
@@ -1862,21 +1570,12 @@
                 <w:szCs w:val="20"/>
               </w:rPr>
             </w:pPr>
-            <w:proofErr w:type="gramStart"/>
-            <w:r>
-              <w:rPr>
-                <w:sz w:val="20"/>
-                <w:szCs w:val="20"/>
-              </w:rPr>
-              <w:t>morada( ‘</w:t>
-            </w:r>
-            <w:proofErr w:type="gramEnd"/>
-            <w:r>
-              <w:rPr>
-                <w:sz w:val="20"/>
-                <w:szCs w:val="20"/>
-              </w:rPr>
-              <w:t>Rua do</w:t>
+            <w:r>
+              <w:rPr>
+                <w:sz w:val="20"/>
+                <w:szCs w:val="20"/>
+              </w:rPr>
+              <w:t>morada( ‘Rua do</w:t>
             </w:r>
             <w:r>
               <w:rPr>
@@ -1890,144 +1589,7 @@
                 <w:sz w:val="20"/>
                 <w:szCs w:val="20"/>
               </w:rPr>
-              <w:t>’ , ‘Caldelas’ , ‘</w:t>
-            </w:r>
-            <w:proofErr w:type="spellStart"/>
-            <w:r>
-              <w:rPr>
-                <w:sz w:val="20"/>
-                <w:szCs w:val="20"/>
-              </w:rPr>
-              <w:t>Guimaraes</w:t>
-            </w:r>
-            <w:proofErr w:type="spellEnd"/>
-            <w:r>
-              <w:rPr>
-                <w:sz w:val="20"/>
-                <w:szCs w:val="20"/>
-              </w:rPr>
-              <w:t>’ )</w:t>
-            </w:r>
-          </w:p>
-        </w:tc>
-      </w:tr>
-      <w:tr>
-        <w:tc>
-          <w:tcPr>
-            <w:tcW w:w="1124" w:type="dxa"/>
-          </w:tcPr>
-          <w:p>
-            <w:pPr>
-              <w:rPr>
-                <w:sz w:val="20"/>
-                <w:szCs w:val="20"/>
-              </w:rPr>
-            </w:pPr>
-            <w:r>
-              <w:rPr>
-                <w:sz w:val="20"/>
-                <w:szCs w:val="20"/>
-              </w:rPr>
-              <w:t>15</w:t>
-            </w:r>
-          </w:p>
-        </w:tc>
-        <w:tc>
-          <w:tcPr>
-            <w:tcW w:w="1198" w:type="dxa"/>
-          </w:tcPr>
-          <w:p>
-            <w:pPr>
-              <w:rPr>
-                <w:sz w:val="20"/>
-                <w:szCs w:val="20"/>
-              </w:rPr>
-            </w:pPr>
-            <w:r>
-              <w:rPr>
-                <w:sz w:val="20"/>
-                <w:szCs w:val="20"/>
-              </w:rPr>
-              <w:t>Carolina</w:t>
-            </w:r>
-          </w:p>
-        </w:tc>
-        <w:tc>
-          <w:tcPr>
-            <w:tcW w:w="1129" w:type="dxa"/>
-          </w:tcPr>
-          <w:p>
-            <w:pPr>
-              <w:rPr>
-                <w:sz w:val="20"/>
-                <w:szCs w:val="20"/>
-              </w:rPr>
-            </w:pPr>
-            <w:r>
-              <w:rPr>
-                <w:sz w:val="20"/>
-                <w:szCs w:val="20"/>
-              </w:rPr>
-              <w:t>22</w:t>
-            </w:r>
-          </w:p>
-        </w:tc>
-        <w:tc>
-          <w:tcPr>
-            <w:tcW w:w="5620" w:type="dxa"/>
-          </w:tcPr>
-          <w:p>
-            <w:pPr>
-              <w:rPr>
-                <w:sz w:val="20"/>
-                <w:szCs w:val="20"/>
-              </w:rPr>
-            </w:pPr>
-            <w:proofErr w:type="gramStart"/>
-            <w:r>
-              <w:rPr>
-                <w:sz w:val="20"/>
-                <w:szCs w:val="20"/>
-              </w:rPr>
-              <w:t xml:space="preserve">morada( </w:t>
-            </w:r>
-            <w:r>
-              <w:rPr>
-                <w:sz w:val="20"/>
-                <w:szCs w:val="20"/>
-              </w:rPr>
-              <w:t>#</w:t>
-            </w:r>
-            <w:proofErr w:type="gramEnd"/>
-            <w:r>
-              <w:rPr>
-                <w:sz w:val="20"/>
-                <w:szCs w:val="20"/>
-              </w:rPr>
-              <w:t>123</w:t>
-            </w:r>
-            <w:r>
-              <w:rPr>
-                <w:sz w:val="20"/>
-                <w:szCs w:val="20"/>
-              </w:rPr>
-              <w:t xml:space="preserve"> , ‘Caldelas’ , ‘</w:t>
-            </w:r>
-            <w:proofErr w:type="spellStart"/>
-            <w:r>
-              <w:rPr>
-                <w:sz w:val="20"/>
-                <w:szCs w:val="20"/>
-              </w:rPr>
-              <w:t>Guimaraes</w:t>
-            </w:r>
-            <w:proofErr w:type="spellEnd"/>
-            <w:r>
-              <w:rPr>
-                <w:sz w:val="20"/>
-                <w:szCs w:val="20"/>
-              </w:rPr>
-              <w:t>’ )</w:t>
+              <w:t>’ , ‘Caldelas’ , ‘Guimaraes’ )</w:t>
             </w:r>
           </w:p>
         </w:tc>
@@ -2171,7 +1733,6 @@
                 <w:szCs w:val="20"/>
               </w:rPr>
             </w:pPr>
-            <w:proofErr w:type="spellStart"/>
             <w:r>
               <w:rPr>
                 <w:sz w:val="20"/>
@@ -2179,7 +1740,6 @@
               </w:rPr>
               <w:t>Antonio</w:t>
             </w:r>
-            <w:proofErr w:type="spellEnd"/>
           </w:p>
         </w:tc>
         <w:tc>
@@ -2637,21 +2197,12 @@
                 <w:szCs w:val="20"/>
               </w:rPr>
             </w:pPr>
-            <w:proofErr w:type="gramStart"/>
-            <w:r>
-              <w:rPr>
-                <w:sz w:val="20"/>
-                <w:szCs w:val="20"/>
-              </w:rPr>
-              <w:t>{ Hospital</w:t>
-            </w:r>
-            <w:proofErr w:type="gramEnd"/>
-            <w:r>
-              <w:rPr>
-                <w:sz w:val="20"/>
-                <w:szCs w:val="20"/>
-              </w:rPr>
-              <w:t xml:space="preserve"> Privado de Braga, Hospital de Braga } </w:t>
+            <w:r>
+              <w:rPr>
+                <w:sz w:val="20"/>
+                <w:szCs w:val="20"/>
+              </w:rPr>
+              <w:t xml:space="preserve">{ Hospital Privado de Braga, Hospital de Braga } </w:t>
             </w:r>
           </w:p>
         </w:tc>
@@ -2877,25 +2428,7 @@
                 <w:sz w:val="20"/>
                 <w:szCs w:val="20"/>
               </w:rPr>
-              <w:t>{</w:t>
-            </w:r>
-            <w:proofErr w:type="spellStart"/>
-            <w:proofErr w:type="gramStart"/>
-            <w:r>
-              <w:rPr>
-                <w:sz w:val="20"/>
-                <w:szCs w:val="20"/>
-              </w:rPr>
-              <w:t>urologia,patologia</w:t>
-            </w:r>
-            <w:proofErr w:type="spellEnd"/>
-            <w:proofErr w:type="gramEnd"/>
-            <w:r>
-              <w:rPr>
-                <w:sz w:val="20"/>
-                <w:szCs w:val="20"/>
-              </w:rPr>
-              <w:t>}</w:t>
+              <w:t>{urologia,patologia}</w:t>
             </w:r>
           </w:p>
         </w:tc>
@@ -3225,21 +2758,12 @@
                 <w:szCs w:val="20"/>
               </w:rPr>
             </w:pPr>
-            <w:proofErr w:type="gramStart"/>
-            <w:r>
-              <w:rPr>
-                <w:sz w:val="20"/>
-                <w:szCs w:val="20"/>
-              </w:rPr>
-              <w:t>{ neurocirurgia</w:t>
-            </w:r>
-            <w:proofErr w:type="gramEnd"/>
-            <w:r>
-              <w:rPr>
-                <w:sz w:val="20"/>
-                <w:szCs w:val="20"/>
-              </w:rPr>
-              <w:t>, neurologia }</w:t>
+            <w:r>
+              <w:rPr>
+                <w:sz w:val="20"/>
+                <w:szCs w:val="20"/>
+              </w:rPr>
+              <w:t>{ neurocirurgia, neurologia }</w:t>
             </w:r>
           </w:p>
         </w:tc>
@@ -3342,106 +2866,6 @@
                 <w:szCs w:val="20"/>
               </w:rPr>
               <w:t>#167</w:t>
-            </w:r>
-          </w:p>
-        </w:tc>
-      </w:tr>
-      <w:tr>
-        <w:tc>
-          <w:tcPr>
-            <w:tcW w:w="1346" w:type="dxa"/>
-          </w:tcPr>
-          <w:p>
-            <w:pPr>
-              <w:rPr>
-                <w:sz w:val="20"/>
-                <w:szCs w:val="20"/>
-              </w:rPr>
-            </w:pPr>
-            <w:r>
-              <w:rPr>
-                <w:sz w:val="20"/>
-                <w:szCs w:val="20"/>
-              </w:rPr>
-              <w:t>15</w:t>
-            </w:r>
-          </w:p>
-        </w:tc>
-        <w:tc>
-          <w:tcPr>
-            <w:tcW w:w="1397" w:type="dxa"/>
-          </w:tcPr>
-          <w:p>
-            <w:pPr>
-              <w:rPr>
-                <w:sz w:val="20"/>
-                <w:szCs w:val="20"/>
-              </w:rPr>
-            </w:pPr>
-            <w:r>
-              <w:rPr>
-                <w:sz w:val="20"/>
-                <w:szCs w:val="20"/>
-              </w:rPr>
-              <w:t>Filipe</w:t>
-            </w:r>
-          </w:p>
-        </w:tc>
-        <w:tc>
-          <w:tcPr>
-            <w:tcW w:w="1820" w:type="dxa"/>
-          </w:tcPr>
-          <w:p>
-            <w:pPr>
-              <w:rPr>
-                <w:sz w:val="20"/>
-                <w:szCs w:val="20"/>
-              </w:rPr>
-            </w:pPr>
-            <w:proofErr w:type="gramStart"/>
-            <w:r>
-              <w:rPr>
-                <w:sz w:val="20"/>
-                <w:szCs w:val="20"/>
-              </w:rPr>
-              <w:t>{ psicologia</w:t>
-            </w:r>
-            <w:proofErr w:type="gramEnd"/>
-            <w:r>
-              <w:rPr>
-                <w:sz w:val="20"/>
-                <w:szCs w:val="20"/>
-              </w:rPr>
-              <w:t>, psiquiatria }</w:t>
-            </w:r>
-          </w:p>
-        </w:tc>
-        <w:tc>
-          <w:tcPr>
-            <w:tcW w:w="5207" w:type="dxa"/>
-          </w:tcPr>
-          <w:p>
-            <w:pPr>
-              <w:rPr>
-                <w:sz w:val="20"/>
-                <w:szCs w:val="20"/>
-              </w:rPr>
-            </w:pPr>
-            <w:proofErr w:type="gramStart"/>
-            <w:r>
-              <w:rPr>
-                <w:sz w:val="20"/>
-                <w:szCs w:val="20"/>
-              </w:rPr>
-              <w:t>{ Hospital</w:t>
-            </w:r>
-            <w:proofErr w:type="gramEnd"/>
-            <w:r>
-              <w:rPr>
-                <w:sz w:val="20"/>
-                <w:szCs w:val="20"/>
-              </w:rPr>
-              <w:t xml:space="preserve"> de Guimarães, Hospital Privado de Guimarães, Hospital de Braga }</w:t>
             </w:r>
           </w:p>
         </w:tc>
@@ -3464,8 +2888,8 @@
         <w:gridCol w:w="783"/>
         <w:gridCol w:w="1010"/>
         <w:gridCol w:w="1622"/>
-        <w:gridCol w:w="997"/>
-        <w:gridCol w:w="2927"/>
+        <w:gridCol w:w="1000"/>
+        <w:gridCol w:w="2924"/>
       </w:tblGrid>
       <w:tr>
         <w:tc>
@@ -3614,30 +3038,14 @@
                 <w:sz w:val="20"/>
                 <w:szCs w:val="20"/>
               </w:rPr>
-              <w:t>data(1,1,2018</w:t>
-            </w:r>
-            <w:proofErr w:type="gramStart"/>
-            <w:r>
-              <w:rPr>
-                <w:sz w:val="20"/>
-                <w:szCs w:val="20"/>
-              </w:rPr>
-              <w:t>)</w:t>
-            </w:r>
-            <w:r>
-              <w:rPr>
-                <w:sz w:val="20"/>
-                <w:szCs w:val="20"/>
-              </w:rPr>
-              <w:t>,data</w:t>
-            </w:r>
-            <w:proofErr w:type="gramEnd"/>
-            <w:r>
-              <w:rPr>
-                <w:sz w:val="20"/>
-                <w:szCs w:val="20"/>
-              </w:rPr>
-              <w:t>(5,1,2018)]</w:t>
+              <w:t>data(1,1,2018)</w:t>
+            </w:r>
+            <w:r>
+              <w:rPr>
+                <w:sz w:val="20"/>
+                <w:szCs w:val="20"/>
+              </w:rPr>
+              <w:t>,data(5,1,2018)]</w:t>
             </w:r>
           </w:p>
         </w:tc>
@@ -3754,7 +3162,6 @@
                 <w:szCs w:val="20"/>
               </w:rPr>
             </w:pPr>
-            <w:proofErr w:type="gramStart"/>
             <w:r>
               <w:rPr>
                 <w:sz w:val="20"/>
@@ -3774,15 +3181,7 @@
                 <w:sz w:val="20"/>
                 <w:szCs w:val="20"/>
               </w:rPr>
-              <w:t>(</w:t>
-            </w:r>
-            <w:proofErr w:type="gramEnd"/>
-            <w:r>
-              <w:rPr>
-                <w:sz w:val="20"/>
-                <w:szCs w:val="20"/>
-              </w:rPr>
-              <w:t>2</w:t>
+              <w:t>(2</w:t>
             </w:r>
             <w:r>
               <w:rPr>
@@ -3906,21 +3305,12 @@
                 <w:szCs w:val="20"/>
               </w:rPr>
             </w:pPr>
-            <w:proofErr w:type="gramStart"/>
-            <w:r>
-              <w:rPr>
-                <w:sz w:val="20"/>
-                <w:szCs w:val="20"/>
-              </w:rPr>
-              <w:t>data(</w:t>
-            </w:r>
-            <w:proofErr w:type="gramEnd"/>
-            <w:r>
-              <w:rPr>
-                <w:sz w:val="20"/>
-                <w:szCs w:val="20"/>
-              </w:rPr>
-              <w:t>1,</w:t>
+            <w:r>
+              <w:rPr>
+                <w:sz w:val="20"/>
+                <w:szCs w:val="20"/>
+              </w:rPr>
+              <w:t>data(1,</w:t>
             </w:r>
             <w:r>
               <w:rPr>
@@ -4034,23 +3424,7 @@
                 <w:sz w:val="20"/>
                 <w:szCs w:val="20"/>
               </w:rPr>
-              <w:t xml:space="preserve">{Hospital de Braga, Hospital de </w:t>
-            </w:r>
-            <w:proofErr w:type="spellStart"/>
-            <w:r>
-              <w:rPr>
-                <w:sz w:val="20"/>
-                <w:szCs w:val="20"/>
-              </w:rPr>
-              <w:t>Guimaraes</w:t>
-            </w:r>
-            <w:proofErr w:type="spellEnd"/>
-            <w:r>
-              <w:rPr>
-                <w:sz w:val="20"/>
-                <w:szCs w:val="20"/>
-              </w:rPr>
-              <w:t>}</w:t>
+              <w:t>{Hospital de Braga, Hospital de Guimaraes}</w:t>
             </w:r>
           </w:p>
         </w:tc>
@@ -4067,7 +3441,6 @@
                 <w:szCs w:val="20"/>
               </w:rPr>
             </w:pPr>
-            <w:proofErr w:type="gramStart"/>
             <w:r>
               <w:rPr>
                 <w:sz w:val="20"/>
@@ -4075,7 +3448,6 @@
               </w:rPr>
               <w:t>data(</w:t>
             </w:r>
-            <w:proofErr w:type="gramEnd"/>
             <w:r>
               <w:rPr>
                 <w:sz w:val="20"/>
@@ -4219,7 +3591,6 @@
                 <w:szCs w:val="20"/>
               </w:rPr>
             </w:pPr>
-            <w:proofErr w:type="gramStart"/>
             <w:r>
               <w:rPr>
                 <w:sz w:val="20"/>
@@ -4227,7 +3598,6 @@
               </w:rPr>
               <w:t>data(</w:t>
             </w:r>
-            <w:proofErr w:type="gramEnd"/>
             <w:r>
               <w:rPr>
                 <w:sz w:val="20"/>
@@ -4314,23 +3684,7 @@
                 <w:sz w:val="20"/>
                 <w:szCs w:val="20"/>
               </w:rPr>
-              <w:t>{‘</w:t>
-            </w:r>
-            <w:proofErr w:type="spellStart"/>
-            <w:r>
-              <w:rPr>
-                <w:sz w:val="20"/>
-                <w:szCs w:val="20"/>
-              </w:rPr>
-              <w:t>rotina’,’exame</w:t>
-            </w:r>
-            <w:proofErr w:type="spellEnd"/>
-            <w:r>
-              <w:rPr>
-                <w:sz w:val="20"/>
-                <w:szCs w:val="20"/>
-              </w:rPr>
-              <w:t>’}</w:t>
+              <w:t>{‘rotina’,’exame’}</w:t>
             </w:r>
           </w:p>
         </w:tc>
@@ -4577,30 +3931,14 @@
                 <w:sz w:val="20"/>
                 <w:szCs w:val="20"/>
               </w:rPr>
-              <w:t>,2018</w:t>
-            </w:r>
-            <w:proofErr w:type="gramStart"/>
-            <w:r>
-              <w:rPr>
-                <w:sz w:val="20"/>
-                <w:szCs w:val="20"/>
-              </w:rPr>
-              <w:t>)</w:t>
-            </w:r>
-            <w:r>
-              <w:rPr>
-                <w:sz w:val="20"/>
-                <w:szCs w:val="20"/>
-              </w:rPr>
-              <w:t>,data</w:t>
-            </w:r>
-            <w:proofErr w:type="gramEnd"/>
-            <w:r>
-              <w:rPr>
-                <w:sz w:val="20"/>
-                <w:szCs w:val="20"/>
-              </w:rPr>
-              <w:t>(5,4,2018)}</w:t>
+              <w:t>,2018)</w:t>
+            </w:r>
+            <w:r>
+              <w:rPr>
+                <w:sz w:val="20"/>
+                <w:szCs w:val="20"/>
+              </w:rPr>
+              <w:t>,data(5,4,2018)}</w:t>
             </w:r>
           </w:p>
         </w:tc>
@@ -4717,21 +4055,12 @@
                 <w:szCs w:val="20"/>
               </w:rPr>
             </w:pPr>
-            <w:proofErr w:type="gramStart"/>
-            <w:r>
-              <w:rPr>
-                <w:sz w:val="20"/>
-                <w:szCs w:val="20"/>
-              </w:rPr>
-              <w:t>data(</w:t>
-            </w:r>
-            <w:proofErr w:type="gramEnd"/>
-            <w:r>
-              <w:rPr>
-                <w:sz w:val="20"/>
-                <w:szCs w:val="20"/>
-              </w:rPr>
-              <w:t>1,1,2018)</w:t>
+            <w:r>
+              <w:rPr>
+                <w:sz w:val="20"/>
+                <w:szCs w:val="20"/>
+              </w:rPr>
+              <w:t>data(1,1,2018)</w:t>
             </w:r>
           </w:p>
         </w:tc>
@@ -4848,7 +4177,6 @@
                 <w:szCs w:val="20"/>
               </w:rPr>
             </w:pPr>
-            <w:proofErr w:type="gramStart"/>
             <w:r>
               <w:rPr>
                 <w:sz w:val="20"/>
@@ -4856,7 +4184,6 @@
               </w:rPr>
               <w:t>data(</w:t>
             </w:r>
-            <w:proofErr w:type="gramEnd"/>
             <w:r>
               <w:rPr>
                 <w:sz w:val="20"/>
@@ -5122,21 +4449,19 @@
                 <w:szCs w:val="20"/>
               </w:rPr>
             </w:pPr>
-            <w:proofErr w:type="gramStart"/>
-            <w:r>
-              <w:rPr>
-                <w:sz w:val="20"/>
-                <w:szCs w:val="20"/>
-              </w:rPr>
-              <w:t>data(</w:t>
-            </w:r>
-            <w:proofErr w:type="gramEnd"/>
-            <w:r>
-              <w:rPr>
-                <w:sz w:val="20"/>
-                <w:szCs w:val="20"/>
-              </w:rPr>
-              <w:t>1,1,2018)</w:t>
+            <w:r>
+              <w:rPr>
+                <w:sz w:val="20"/>
+                <w:szCs w:val="20"/>
+              </w:rPr>
+              <w:t>data(20,5</w:t>
+            </w:r>
+            <w:r>
+              <w:rPr>
+                <w:sz w:val="20"/>
+                <w:szCs w:val="20"/>
+              </w:rPr>
+              <w:t>,2018)</w:t>
             </w:r>
           </w:p>
         </w:tc>
@@ -5151,6 +4476,13 @@
                 <w:szCs w:val="20"/>
               </w:rPr>
             </w:pPr>
+            <w:r>
+              <w:rPr>
+                <w:sz w:val="20"/>
+                <w:szCs w:val="20"/>
+              </w:rPr>
+              <w:t>11</w:t>
+            </w:r>
           </w:p>
         </w:tc>
         <w:tc>
@@ -5164,6 +4496,13 @@
                 <w:szCs w:val="20"/>
               </w:rPr>
             </w:pPr>
+            <w:r>
+              <w:rPr>
+                <w:sz w:val="20"/>
+                <w:szCs w:val="20"/>
+              </w:rPr>
+              <w:t>13</w:t>
+            </w:r>
           </w:p>
         </w:tc>
         <w:tc>
@@ -5177,6 +4516,13 @@
                 <w:szCs w:val="20"/>
               </w:rPr>
             </w:pPr>
+            <w:r>
+              <w:rPr>
+                <w:sz w:val="20"/>
+                <w:szCs w:val="20"/>
+              </w:rPr>
+              <w:t>‘cirurgia’</w:t>
+            </w:r>
           </w:p>
         </w:tc>
         <w:tc>
@@ -5190,6 +4536,13 @@
                 <w:szCs w:val="20"/>
               </w:rPr>
             </w:pPr>
+            <w:r>
+              <w:rPr>
+                <w:sz w:val="20"/>
+                <w:szCs w:val="20"/>
+              </w:rPr>
+              <w:t>{100,110}</w:t>
+            </w:r>
           </w:p>
         </w:tc>
         <w:tc>
@@ -5203,6 +4556,13 @@
                 <w:szCs w:val="20"/>
               </w:rPr>
             </w:pPr>
+            <w:r>
+              <w:rPr>
+                <w:sz w:val="20"/>
+                <w:szCs w:val="20"/>
+              </w:rPr>
+              <w:t>#111</w:t>
+            </w:r>
           </w:p>
         </w:tc>
       </w:tr>
@@ -5218,21 +4578,19 @@
                 <w:szCs w:val="20"/>
               </w:rPr>
             </w:pPr>
-            <w:proofErr w:type="gramStart"/>
-            <w:r>
-              <w:rPr>
-                <w:sz w:val="20"/>
-                <w:szCs w:val="20"/>
-              </w:rPr>
-              <w:t>data(</w:t>
-            </w:r>
-            <w:proofErr w:type="gramEnd"/>
-            <w:r>
-              <w:rPr>
-                <w:sz w:val="20"/>
-                <w:szCs w:val="20"/>
-              </w:rPr>
-              <w:t>1,1,2018)</w:t>
+            <w:r>
+              <w:rPr>
+                <w:sz w:val="20"/>
+                <w:szCs w:val="20"/>
+              </w:rPr>
+              <w:t>data(1,6</w:t>
+            </w:r>
+            <w:r>
+              <w:rPr>
+                <w:sz w:val="20"/>
+                <w:szCs w:val="20"/>
+              </w:rPr>
+              <w:t>,2018)</w:t>
             </w:r>
           </w:p>
         </w:tc>
@@ -5247,6 +4605,13 @@
                 <w:szCs w:val="20"/>
               </w:rPr>
             </w:pPr>
+            <w:r>
+              <w:rPr>
+                <w:sz w:val="20"/>
+                <w:szCs w:val="20"/>
+              </w:rPr>
+              <w:t>12</w:t>
+            </w:r>
           </w:p>
         </w:tc>
         <w:tc>
@@ -5260,6 +4625,13 @@
                 <w:szCs w:val="20"/>
               </w:rPr>
             </w:pPr>
+            <w:r>
+              <w:rPr>
+                <w:sz w:val="20"/>
+                <w:szCs w:val="20"/>
+              </w:rPr>
+              <w:t>14</w:t>
+            </w:r>
           </w:p>
         </w:tc>
         <w:tc>
@@ -5273,6 +4645,13 @@
                 <w:szCs w:val="20"/>
               </w:rPr>
             </w:pPr>
+            <w:r>
+              <w:rPr>
+                <w:sz w:val="20"/>
+                <w:szCs w:val="20"/>
+              </w:rPr>
+              <w:t>‘exame’</w:t>
+            </w:r>
           </w:p>
         </w:tc>
         <w:tc>
@@ -5286,6 +4665,13 @@
                 <w:szCs w:val="20"/>
               </w:rPr>
             </w:pPr>
+            <w:r>
+              <w:rPr>
+                <w:sz w:val="20"/>
+                <w:szCs w:val="20"/>
+              </w:rPr>
+              <w:t>50</w:t>
+            </w:r>
           </w:p>
         </w:tc>
         <w:tc>
@@ -5299,6 +4685,13 @@
                 <w:szCs w:val="20"/>
               </w:rPr>
             </w:pPr>
+            <w:r>
+              <w:rPr>
+                <w:sz w:val="20"/>
+                <w:szCs w:val="20"/>
+              </w:rPr>
+              <w:t>#167</w:t>
+            </w:r>
           </w:p>
         </w:tc>
       </w:tr>
@@ -5314,21 +4707,19 @@
                 <w:szCs w:val="20"/>
               </w:rPr>
             </w:pPr>
-            <w:proofErr w:type="gramStart"/>
-            <w:r>
-              <w:rPr>
-                <w:sz w:val="20"/>
-                <w:szCs w:val="20"/>
-              </w:rPr>
-              <w:t>data(</w:t>
-            </w:r>
-            <w:proofErr w:type="gramEnd"/>
-            <w:r>
-              <w:rPr>
-                <w:sz w:val="20"/>
-                <w:szCs w:val="20"/>
-              </w:rPr>
-              <w:t>1,1,2018)</w:t>
+            <w:r>
+              <w:rPr>
+                <w:sz w:val="20"/>
+                <w:szCs w:val="20"/>
+              </w:rPr>
+              <w:t>data(1,7</w:t>
+            </w:r>
+            <w:r>
+              <w:rPr>
+                <w:sz w:val="20"/>
+                <w:szCs w:val="20"/>
+              </w:rPr>
+              <w:t>,2018)</w:t>
             </w:r>
           </w:p>
         </w:tc>
@@ -5343,6 +4734,13 @@
                 <w:szCs w:val="20"/>
               </w:rPr>
             </w:pPr>
+            <w:r>
+              <w:rPr>
+                <w:sz w:val="20"/>
+                <w:szCs w:val="20"/>
+              </w:rPr>
+              <w:t>13</w:t>
+            </w:r>
           </w:p>
         </w:tc>
         <w:tc>
@@ -5356,6 +4754,13 @@
                 <w:szCs w:val="20"/>
               </w:rPr>
             </w:pPr>
+            <w:r>
+              <w:rPr>
+                <w:sz w:val="20"/>
+                <w:szCs w:val="20"/>
+              </w:rPr>
+              <w:t>12</w:t>
+            </w:r>
           </w:p>
         </w:tc>
         <w:tc>
@@ -5369,6 +4774,13 @@
                 <w:szCs w:val="20"/>
               </w:rPr>
             </w:pPr>
+            <w:r>
+              <w:rPr>
+                <w:sz w:val="20"/>
+                <w:szCs w:val="20"/>
+              </w:rPr>
+              <w:t>‘rotina’</w:t>
+            </w:r>
           </w:p>
         </w:tc>
         <w:tc>
@@ -5382,6 +4794,13 @@
                 <w:szCs w:val="20"/>
               </w:rPr>
             </w:pPr>
+            <w:r>
+              <w:rPr>
+                <w:sz w:val="20"/>
+                <w:szCs w:val="20"/>
+              </w:rPr>
+              <w:t>10</w:t>
+            </w:r>
           </w:p>
         </w:tc>
         <w:tc>
@@ -5395,6 +4814,13 @@
                 <w:szCs w:val="20"/>
               </w:rPr>
             </w:pPr>
+            <w:r>
+              <w:rPr>
+                <w:sz w:val="20"/>
+                <w:szCs w:val="20"/>
+              </w:rPr>
+              <w:t>Hospital do Porto</w:t>
+            </w:r>
           </w:p>
         </w:tc>
       </w:tr>
@@ -5410,21 +4836,19 @@
                 <w:szCs w:val="20"/>
               </w:rPr>
             </w:pPr>
-            <w:proofErr w:type="gramStart"/>
-            <w:r>
-              <w:rPr>
-                <w:sz w:val="20"/>
-                <w:szCs w:val="20"/>
-              </w:rPr>
-              <w:t>data(</w:t>
-            </w:r>
-            <w:proofErr w:type="gramEnd"/>
-            <w:r>
-              <w:rPr>
-                <w:sz w:val="20"/>
-                <w:szCs w:val="20"/>
-              </w:rPr>
-              <w:t>1,1,2018)</w:t>
+            <w:r>
+              <w:rPr>
+                <w:sz w:val="20"/>
+                <w:szCs w:val="20"/>
+              </w:rPr>
+              <w:t>data(4,7</w:t>
+            </w:r>
+            <w:r>
+              <w:rPr>
+                <w:sz w:val="20"/>
+                <w:szCs w:val="20"/>
+              </w:rPr>
+              <w:t>,2018)</w:t>
             </w:r>
           </w:p>
         </w:tc>
@@ -5439,6 +4863,13 @@
                 <w:szCs w:val="20"/>
               </w:rPr>
             </w:pPr>
+            <w:r>
+              <w:rPr>
+                <w:sz w:val="20"/>
+                <w:szCs w:val="20"/>
+              </w:rPr>
+              <w:t>14</w:t>
+            </w:r>
           </w:p>
         </w:tc>
         <w:tc>
@@ -5452,6 +4883,13 @@
                 <w:szCs w:val="20"/>
               </w:rPr>
             </w:pPr>
+            <w:r>
+              <w:rPr>
+                <w:sz w:val="20"/>
+                <w:szCs w:val="20"/>
+              </w:rPr>
+              <w:t>11</w:t>
+            </w:r>
           </w:p>
         </w:tc>
         <w:tc>
@@ -5465,6 +4903,13 @@
                 <w:szCs w:val="20"/>
               </w:rPr>
             </w:pPr>
+            <w:r>
+              <w:rPr>
+                <w:sz w:val="20"/>
+                <w:szCs w:val="20"/>
+              </w:rPr>
+              <w:t>@111</w:t>
+            </w:r>
           </w:p>
         </w:tc>
         <w:tc>
@@ -5478,6 +4923,13 @@
                 <w:szCs w:val="20"/>
               </w:rPr>
             </w:pPr>
+            <w:r>
+              <w:rPr>
+                <w:sz w:val="20"/>
+                <w:szCs w:val="20"/>
+              </w:rPr>
+              <w:t>#999</w:t>
+            </w:r>
           </w:p>
         </w:tc>
         <w:tc>
@@ -5491,14 +4943,18 @@
                 <w:szCs w:val="20"/>
               </w:rPr>
             </w:pPr>
+            <w:r>
+              <w:rPr>
+                <w:sz w:val="20"/>
+                <w:szCs w:val="20"/>
+              </w:rPr>
+              <w:t>Hospital do Porto</w:t>
+            </w:r>
           </w:p>
         </w:tc>
       </w:tr>
     </w:tbl>
-    <w:p>
-      <w:bookmarkStart w:id="0" w:name="_GoBack"/>
-      <w:bookmarkEnd w:id="0"/>
-    </w:p>
+    <w:p/>
     <w:sectPr>
       <w:pgSz w:w="11906" w:h="16838"/>
       <w:pgMar w:top="1417" w:right="1701" w:bottom="1417" w:left="1701" w:header="708" w:footer="708" w:gutter="0"/>

</xml_diff>